<commit_message>
from gprajna 2017.3.31 mail
</commit_message>
<xml_diff>
--- a/msword/036大智度論卷036-MP-08-pb-kai-kw-01.docx
+++ b/msword/036大智度論卷036-MP-08-pb-kai-kw-01.docx
@@ -1,6 +1,6 @@
 
 <file path=word/document.xml><?xml version="1.0" encoding="utf-8"?>
-<w:document xmlns:wpc="http://schemas.microsoft.com/office/word/2010/wordprocessingCanvas" xmlns:mc="http://schemas.openxmlformats.org/markup-compatibility/2006" xmlns:o="urn:schemas-microsoft-com:office:office" xmlns:r="http://schemas.openxmlformats.org/officeDocument/2006/relationships" xmlns:m="http://schemas.openxmlformats.org/officeDocument/2006/math" xmlns:v="urn:schemas-microsoft-com:vml" xmlns:wp14="http://schemas.microsoft.com/office/word/2010/wordprocessingDrawing" xmlns:wp="http://schemas.openxmlformats.org/drawingml/2006/wordprocessingDrawing" xmlns:w10="urn:schemas-microsoft-com:office:word" xmlns:w="http://schemas.openxmlformats.org/wordprocessingml/2006/main" xmlns:w14="http://schemas.microsoft.com/office/word/2010/wordml" xmlns:w15="http://schemas.microsoft.com/office/word/2012/wordml" xmlns:wpg="http://schemas.microsoft.com/office/word/2010/wordprocessingGroup" xmlns:wpi="http://schemas.microsoft.com/office/word/2010/wordprocessingInk" xmlns:wne="http://schemas.microsoft.com/office/word/2006/wordml" xmlns:wps="http://schemas.microsoft.com/office/word/2010/wordprocessingShape" mc:Ignorable="w14 w15 wp14">
+<w:document xmlns:ve="http://schemas.openxmlformats.org/markup-compatibility/2006" xmlns:o="urn:schemas-microsoft-com:office:office" xmlns:r="http://schemas.openxmlformats.org/officeDocument/2006/relationships" xmlns:m="http://schemas.openxmlformats.org/officeDocument/2006/math" xmlns:v="urn:schemas-microsoft-com:vml" xmlns:wp="http://schemas.openxmlformats.org/drawingml/2006/wordprocessingDrawing" xmlns:w10="urn:schemas-microsoft-com:office:word" xmlns:w="http://schemas.openxmlformats.org/wordprocessingml/2006/main" xmlns:wne="http://schemas.microsoft.com/office/word/2006/wordml">
   <w:body>
     <w:p>
       <w:pPr>
@@ -473,7 +473,7 @@
     </w:p>
     <w:p>
       <w:pPr>
-        <w:spacing w:beforeLines="50" w:before="180" w:line="344" w:lineRule="exact"/>
+        <w:spacing w:beforeLines="50" w:line="344" w:lineRule="exact"/>
         <w:jc w:val="both"/>
         <w:rPr>
           <w:b/>
@@ -1238,7 +1238,7 @@
     </w:p>
     <w:p>
       <w:pPr>
-        <w:spacing w:beforeLines="30" w:before="108" w:line="344" w:lineRule="exact"/>
+        <w:spacing w:beforeLines="30" w:line="344" w:lineRule="exact"/>
         <w:ind w:leftChars="100" w:left="240"/>
         <w:jc w:val="both"/>
         <w:rPr>
@@ -1490,7 +1490,7 @@
     </w:p>
     <w:p>
       <w:pPr>
-        <w:spacing w:beforeLines="30" w:before="108" w:line="344" w:lineRule="exact"/>
+        <w:spacing w:beforeLines="30" w:line="344" w:lineRule="exact"/>
         <w:ind w:leftChars="150" w:left="360"/>
         <w:jc w:val="both"/>
         <w:rPr>
@@ -1627,7 +1627,7 @@
     </w:p>
     <w:p>
       <w:pPr>
-        <w:spacing w:beforeLines="30" w:before="108" w:line="344" w:lineRule="exact"/>
+        <w:spacing w:beforeLines="30" w:line="344" w:lineRule="exact"/>
         <w:ind w:leftChars="150" w:left="360"/>
         <w:jc w:val="both"/>
         <w:rPr>
@@ -1751,7 +1751,7 @@
     </w:p>
     <w:p>
       <w:pPr>
-        <w:spacing w:beforeLines="30" w:before="108" w:line="344" w:lineRule="exact"/>
+        <w:spacing w:beforeLines="30" w:line="344" w:lineRule="exact"/>
         <w:ind w:leftChars="150" w:left="360"/>
         <w:jc w:val="both"/>
         <w:rPr>
@@ -1875,7 +1875,7 @@
     </w:p>
     <w:p>
       <w:pPr>
-        <w:spacing w:beforeLines="30" w:before="108" w:line="344" w:lineRule="exact"/>
+        <w:spacing w:beforeLines="30" w:line="344" w:lineRule="exact"/>
         <w:ind w:leftChars="150" w:left="360"/>
         <w:jc w:val="both"/>
         <w:rPr>
@@ -2025,7 +2025,7 @@
     </w:p>
     <w:p>
       <w:pPr>
-        <w:spacing w:beforeLines="30" w:before="108" w:line="370" w:lineRule="exact"/>
+        <w:spacing w:beforeLines="30" w:line="370" w:lineRule="exact"/>
         <w:ind w:leftChars="50" w:left="120"/>
         <w:jc w:val="both"/>
         <w:rPr>
@@ -2462,7 +2462,7 @@
     </w:p>
     <w:p>
       <w:pPr>
-        <w:spacing w:beforeLines="30" w:before="108" w:line="370" w:lineRule="exact"/>
+        <w:spacing w:beforeLines="30" w:line="370" w:lineRule="exact"/>
         <w:ind w:leftChars="100" w:left="240"/>
         <w:jc w:val="both"/>
         <w:rPr>
@@ -2790,7 +2790,7 @@
     </w:p>
     <w:p>
       <w:pPr>
-        <w:spacing w:beforeLines="20" w:before="72" w:line="370" w:lineRule="exact"/>
+        <w:spacing w:beforeLines="20" w:line="370" w:lineRule="exact"/>
         <w:ind w:leftChars="500" w:left="1200" w:rightChars="-195" w:right="-468"/>
         <w:jc w:val="both"/>
         <w:rPr>
@@ -2833,7 +2833,7 @@
     </w:p>
     <w:p>
       <w:pPr>
-        <w:spacing w:beforeLines="20" w:before="72" w:line="370" w:lineRule="exact"/>
+        <w:spacing w:beforeLines="20" w:line="370" w:lineRule="exact"/>
         <w:ind w:leftChars="500" w:left="1200" w:rightChars="-195" w:right="-468"/>
         <w:jc w:val="both"/>
         <w:rPr>
@@ -2907,7 +2907,7 @@
     </w:p>
     <w:p>
       <w:pPr>
-        <w:spacing w:beforeLines="30" w:before="108" w:line="370" w:lineRule="exact"/>
+        <w:spacing w:beforeLines="30" w:line="370" w:lineRule="exact"/>
         <w:ind w:leftChars="200" w:left="480"/>
         <w:rPr>
           <w:b/>
@@ -2994,7 +2994,7 @@
     <w:p>
       <w:pPr>
         <w:keepNext/>
-        <w:spacing w:beforeLines="30" w:before="108"/>
+        <w:spacing w:beforeLines="30"/>
         <w:ind w:leftChars="200" w:left="480"/>
         <w:rPr>
           <w:b/>
@@ -3087,7 +3087,7 @@
     </w:p>
     <w:p>
       <w:pPr>
-        <w:spacing w:beforeLines="30" w:before="108"/>
+        <w:spacing w:beforeLines="30"/>
         <w:ind w:leftChars="150" w:left="360"/>
         <w:rPr>
           <w:color w:val="auto"/>
@@ -3277,7 +3277,7 @@
     </w:p>
     <w:p>
       <w:pPr>
-        <w:spacing w:beforeLines="30" w:before="108"/>
+        <w:spacing w:beforeLines="30"/>
         <w:ind w:leftChars="200" w:left="480"/>
         <w:rPr>
           <w:b/>
@@ -3361,7 +3361,7 @@
     </w:p>
     <w:p>
       <w:pPr>
-        <w:spacing w:beforeLines="30" w:before="108"/>
+        <w:spacing w:beforeLines="30"/>
         <w:ind w:leftChars="200" w:left="480"/>
         <w:rPr>
           <w:b/>
@@ -3508,7 +3508,7 @@
     </w:p>
     <w:p>
       <w:pPr>
-        <w:spacing w:beforeLines="30" w:before="108"/>
+        <w:spacing w:beforeLines="30"/>
         <w:jc w:val="both"/>
         <w:rPr>
           <w:b/>
@@ -3701,7 +3701,7 @@
     </w:p>
     <w:p>
       <w:pPr>
-        <w:spacing w:beforeLines="30" w:before="108"/>
+        <w:spacing w:beforeLines="30"/>
         <w:ind w:leftChars="50" w:left="120"/>
         <w:jc w:val="both"/>
         <w:rPr>
@@ -3922,7 +3922,7 @@
     </w:p>
     <w:p>
       <w:pPr>
-        <w:spacing w:beforeLines="30" w:before="108"/>
+        <w:spacing w:beforeLines="30"/>
         <w:ind w:leftChars="100" w:left="240"/>
         <w:jc w:val="both"/>
         <w:rPr>
@@ -4416,7 +4416,7 @@
     </w:p>
     <w:p>
       <w:pPr>
-        <w:spacing w:beforeLines="30" w:before="108"/>
+        <w:spacing w:beforeLines="30"/>
         <w:ind w:leftChars="200" w:left="480"/>
         <w:rPr>
           <w:b/>
@@ -4506,7 +4506,7 @@
     </w:p>
     <w:p>
       <w:pPr>
-        <w:spacing w:beforeLines="30" w:before="108"/>
+        <w:spacing w:beforeLines="30"/>
         <w:ind w:leftChars="150" w:left="360"/>
         <w:jc w:val="both"/>
         <w:rPr>
@@ -4562,7 +4562,7 @@
     </w:p>
     <w:p>
       <w:pPr>
-        <w:spacing w:beforeLines="30" w:before="108"/>
+        <w:spacing w:beforeLines="30"/>
         <w:ind w:leftChars="100" w:left="240"/>
         <w:jc w:val="both"/>
         <w:rPr>
@@ -4707,7 +4707,7 @@
     </w:p>
     <w:p>
       <w:pPr>
-        <w:spacing w:beforeLines="20" w:before="72"/>
+        <w:spacing w:beforeLines="20"/>
         <w:ind w:leftChars="400" w:left="960"/>
         <w:jc w:val="both"/>
         <w:rPr>
@@ -4734,7 +4734,7 @@
     </w:p>
     <w:p>
       <w:pPr>
-        <w:spacing w:beforeLines="20" w:before="72"/>
+        <w:spacing w:beforeLines="20"/>
         <w:ind w:leftChars="400" w:left="960"/>
         <w:jc w:val="both"/>
         <w:rPr>
@@ -4789,7 +4789,7 @@
     </w:p>
     <w:p>
       <w:pPr>
-        <w:spacing w:beforeLines="20" w:before="72"/>
+        <w:spacing w:beforeLines="20"/>
         <w:ind w:leftChars="400" w:left="960"/>
         <w:jc w:val="both"/>
         <w:rPr>
@@ -4960,7 +4960,7 @@
     </w:p>
     <w:p>
       <w:pPr>
-        <w:spacing w:beforeLines="30" w:before="108"/>
+        <w:spacing w:beforeLines="30"/>
         <w:ind w:leftChars="150" w:left="360"/>
         <w:jc w:val="both"/>
         <w:rPr>
@@ -5096,7 +5096,7 @@
     </w:p>
     <w:p>
       <w:pPr>
-        <w:spacing w:beforeLines="30" w:before="108"/>
+        <w:spacing w:beforeLines="30"/>
         <w:ind w:leftChars="150" w:left="360"/>
         <w:jc w:val="both"/>
         <w:rPr>
@@ -5295,7 +5295,7 @@
     </w:p>
     <w:p>
       <w:pPr>
-        <w:spacing w:beforeLines="30" w:before="108" w:line="370" w:lineRule="exact"/>
+        <w:spacing w:beforeLines="30" w:line="370" w:lineRule="exact"/>
         <w:ind w:leftChars="150" w:left="360"/>
         <w:jc w:val="both"/>
         <w:rPr>
@@ -5418,7 +5418,7 @@
     </w:p>
     <w:p>
       <w:pPr>
-        <w:spacing w:beforeLines="30" w:before="108" w:line="370" w:lineRule="exact"/>
+        <w:spacing w:beforeLines="30" w:line="370" w:lineRule="exact"/>
         <w:jc w:val="both"/>
         <w:rPr>
           <w:color w:val="auto"/>
@@ -5800,7 +5800,7 @@
     </w:p>
     <w:p>
       <w:pPr>
-        <w:spacing w:beforeLines="30" w:before="108" w:line="370" w:lineRule="exact"/>
+        <w:spacing w:beforeLines="30" w:line="370" w:lineRule="exact"/>
         <w:ind w:leftChars="100" w:left="240"/>
         <w:jc w:val="both"/>
         <w:rPr>
@@ -5895,7 +5895,7 @@
     </w:p>
     <w:p>
       <w:pPr>
-        <w:spacing w:beforeLines="30" w:before="108" w:line="370" w:lineRule="exact"/>
+        <w:spacing w:beforeLines="30" w:line="370" w:lineRule="exact"/>
         <w:ind w:leftChars="100" w:left="240"/>
         <w:jc w:val="both"/>
         <w:rPr>
@@ -5959,7 +5959,7 @@
     </w:p>
     <w:p>
       <w:pPr>
-        <w:spacing w:beforeLines="30" w:before="108" w:line="370" w:lineRule="exact"/>
+        <w:spacing w:beforeLines="30" w:line="370" w:lineRule="exact"/>
         <w:ind w:leftChars="100" w:left="240"/>
         <w:jc w:val="both"/>
         <w:rPr>
@@ -6016,7 +6016,7 @@
     <w:p>
       <w:pPr>
         <w:keepNext/>
-        <w:spacing w:beforeLines="30" w:before="108"/>
+        <w:spacing w:beforeLines="30"/>
         <w:ind w:leftChars="50" w:left="120"/>
         <w:jc w:val="both"/>
         <w:rPr>
@@ -6233,7 +6233,7 @@
     </w:p>
     <w:p>
       <w:pPr>
-        <w:spacing w:beforeLines="20" w:before="72"/>
+        <w:spacing w:beforeLines="20"/>
         <w:ind w:leftChars="50" w:left="840" w:hangingChars="300" w:hanging="720"/>
         <w:jc w:val="both"/>
         <w:rPr>
@@ -6356,7 +6356,7 @@
     </w:p>
     <w:p>
       <w:pPr>
-        <w:spacing w:beforeLines="30" w:before="108"/>
+        <w:spacing w:beforeLines="30"/>
         <w:jc w:val="both"/>
         <w:rPr>
           <w:b/>
@@ -6519,7 +6519,7 @@
     </w:p>
     <w:p>
       <w:pPr>
-        <w:spacing w:beforeLines="20" w:before="72"/>
+        <w:spacing w:beforeLines="20"/>
         <w:ind w:leftChars="50" w:left="840" w:hangingChars="300" w:hanging="720"/>
         <w:jc w:val="both"/>
         <w:rPr>
@@ -6718,7 +6718,7 @@
     </w:p>
     <w:p>
       <w:pPr>
-        <w:spacing w:beforeLines="30" w:before="108"/>
+        <w:spacing w:beforeLines="30"/>
         <w:ind w:leftChars="100" w:left="240"/>
         <w:jc w:val="both"/>
         <w:rPr>
@@ -6818,7 +6818,7 @@
     </w:p>
     <w:p>
       <w:pPr>
-        <w:spacing w:beforeLines="30" w:before="108"/>
+        <w:spacing w:beforeLines="30"/>
         <w:ind w:leftChars="50" w:left="120"/>
         <w:jc w:val="both"/>
         <w:rPr>
@@ -7198,7 +7198,7 @@
     </w:p>
     <w:p>
       <w:pPr>
-        <w:spacing w:beforeLines="30" w:before="108"/>
+        <w:spacing w:beforeLines="30"/>
         <w:ind w:leftChars="150" w:left="360"/>
         <w:jc w:val="both"/>
         <w:rPr>
@@ -7377,7 +7377,7 @@
     </w:p>
     <w:p>
       <w:pPr>
-        <w:spacing w:beforeLines="30" w:before="108"/>
+        <w:spacing w:beforeLines="30"/>
         <w:ind w:leftChars="150" w:left="360"/>
         <w:jc w:val="both"/>
         <w:rPr>
@@ -7586,7 +7586,7 @@
     </w:p>
     <w:p>
       <w:pPr>
-        <w:spacing w:beforeLines="30" w:before="108"/>
+        <w:spacing w:beforeLines="30"/>
         <w:ind w:leftChars="150" w:left="360"/>
         <w:jc w:val="both"/>
         <w:rPr>
@@ -7736,7 +7736,7 @@
     </w:p>
     <w:p>
       <w:pPr>
-        <w:spacing w:beforeLines="30" w:before="108" w:line="352" w:lineRule="exact"/>
+        <w:spacing w:beforeLines="30" w:line="352" w:lineRule="exact"/>
         <w:ind w:leftChars="150" w:left="360"/>
         <w:jc w:val="both"/>
         <w:rPr>
@@ -7898,7 +7898,7 @@
     </w:p>
     <w:p>
       <w:pPr>
-        <w:spacing w:beforeLines="30" w:before="108" w:line="352" w:lineRule="exact"/>
+        <w:spacing w:beforeLines="30" w:line="352" w:lineRule="exact"/>
         <w:ind w:leftChars="150" w:left="360"/>
         <w:jc w:val="both"/>
         <w:rPr>
@@ -8065,7 +8065,7 @@
     </w:p>
     <w:p>
       <w:pPr>
-        <w:spacing w:beforeLines="50" w:before="180" w:line="352" w:lineRule="exact"/>
+        <w:spacing w:beforeLines="50" w:line="352" w:lineRule="exact"/>
         <w:ind w:leftChars="100" w:left="960" w:hangingChars="300" w:hanging="720"/>
         <w:jc w:val="both"/>
         <w:rPr>
@@ -8596,7 +8596,7 @@
     </w:p>
     <w:p>
       <w:pPr>
-        <w:spacing w:beforeLines="30" w:before="108" w:line="352" w:lineRule="exact"/>
+        <w:spacing w:beforeLines="30" w:line="352" w:lineRule="exact"/>
         <w:ind w:leftChars="350" w:left="840"/>
         <w:jc w:val="both"/>
         <w:rPr>
@@ -8719,7 +8719,7 @@
     </w:p>
     <w:p>
       <w:pPr>
-        <w:spacing w:beforeLines="30" w:before="108" w:line="352" w:lineRule="exact"/>
+        <w:spacing w:beforeLines="30" w:line="352" w:lineRule="exact"/>
         <w:ind w:leftChars="350" w:left="840"/>
         <w:jc w:val="both"/>
         <w:rPr>
@@ -8798,7 +8798,7 @@
     </w:p>
     <w:p>
       <w:pPr>
-        <w:spacing w:beforeLines="30" w:before="108" w:line="352" w:lineRule="exact"/>
+        <w:spacing w:beforeLines="30" w:line="352" w:lineRule="exact"/>
         <w:ind w:leftChars="300" w:left="720"/>
         <w:jc w:val="both"/>
         <w:rPr>
@@ -9066,7 +9066,7 @@
     </w:p>
     <w:p>
       <w:pPr>
-        <w:spacing w:beforeLines="30" w:before="108" w:line="352" w:lineRule="exact"/>
+        <w:spacing w:beforeLines="30" w:line="352" w:lineRule="exact"/>
         <w:ind w:leftChars="400" w:left="960"/>
         <w:rPr>
           <w:b/>
@@ -9148,7 +9148,7 @@
     </w:p>
     <w:p>
       <w:pPr>
-        <w:spacing w:beforeLines="30" w:before="108" w:line="358" w:lineRule="exact"/>
+        <w:spacing w:beforeLines="30" w:line="358" w:lineRule="exact"/>
         <w:ind w:leftChars="400" w:left="960"/>
         <w:rPr>
           <w:b/>
@@ -9230,7 +9230,7 @@
     </w:p>
     <w:p>
       <w:pPr>
-        <w:spacing w:beforeLines="30" w:before="108" w:line="358" w:lineRule="exact"/>
+        <w:spacing w:beforeLines="30" w:line="358" w:lineRule="exact"/>
         <w:ind w:leftChars="350" w:left="840"/>
         <w:jc w:val="both"/>
         <w:rPr>
@@ -9420,7 +9420,7 @@
     </w:p>
     <w:p>
       <w:pPr>
-        <w:spacing w:beforeLines="30" w:before="108" w:line="358" w:lineRule="exact"/>
+        <w:spacing w:beforeLines="30" w:line="358" w:lineRule="exact"/>
         <w:ind w:leftChars="400" w:left="960"/>
         <w:jc w:val="both"/>
         <w:rPr>
@@ -9991,7 +9991,7 @@
     </w:p>
     <w:p>
       <w:pPr>
-        <w:spacing w:beforeLines="30" w:before="108" w:line="358" w:lineRule="exact"/>
+        <w:spacing w:beforeLines="30" w:line="358" w:lineRule="exact"/>
         <w:ind w:leftChars="400" w:left="960"/>
         <w:jc w:val="both"/>
         <w:rPr>
@@ -10131,7 +10131,7 @@
     </w:p>
     <w:p>
       <w:pPr>
-        <w:spacing w:beforeLines="20" w:before="72" w:line="358" w:lineRule="exact"/>
+        <w:spacing w:beforeLines="20" w:line="358" w:lineRule="exact"/>
         <w:ind w:leftChars="400" w:left="960"/>
         <w:jc w:val="both"/>
         <w:rPr>
@@ -10149,7 +10149,7 @@
     </w:p>
     <w:p>
       <w:pPr>
-        <w:spacing w:beforeLines="20" w:before="72" w:line="358" w:lineRule="exact"/>
+        <w:spacing w:beforeLines="20" w:line="358" w:lineRule="exact"/>
         <w:ind w:leftChars="400" w:left="960"/>
         <w:jc w:val="both"/>
         <w:rPr>
@@ -10298,7 +10298,7 @@
     </w:p>
     <w:p>
       <w:pPr>
-        <w:spacing w:beforeLines="30" w:before="108" w:line="358" w:lineRule="exact"/>
+        <w:spacing w:beforeLines="30" w:line="358" w:lineRule="exact"/>
         <w:ind w:leftChars="400" w:left="960"/>
         <w:jc w:val="both"/>
         <w:rPr>
@@ -10760,7 +10760,7 @@
     </w:p>
     <w:p>
       <w:pPr>
-        <w:spacing w:beforeLines="30" w:before="108" w:line="340" w:lineRule="exact"/>
+        <w:spacing w:beforeLines="30" w:line="340" w:lineRule="exact"/>
         <w:ind w:leftChars="400" w:left="960"/>
         <w:jc w:val="both"/>
         <w:rPr>
@@ -11120,7 +11120,7 @@
     </w:p>
     <w:p>
       <w:pPr>
-        <w:spacing w:beforeLines="30" w:before="108" w:line="340" w:lineRule="exact"/>
+        <w:spacing w:beforeLines="30" w:line="340" w:lineRule="exact"/>
         <w:ind w:leftChars="450" w:left="1080"/>
         <w:jc w:val="both"/>
         <w:rPr>
@@ -11254,7 +11254,7 @@
     </w:p>
     <w:p>
       <w:pPr>
-        <w:spacing w:beforeLines="30" w:before="108" w:line="340" w:lineRule="exact"/>
+        <w:spacing w:beforeLines="30" w:line="340" w:lineRule="exact"/>
         <w:ind w:leftChars="500" w:left="1200"/>
         <w:jc w:val="both"/>
         <w:rPr>
@@ -11417,7 +11417,7 @@
     </w:p>
     <w:p>
       <w:pPr>
-        <w:spacing w:beforeLines="30" w:before="108" w:line="340" w:lineRule="exact"/>
+        <w:spacing w:beforeLines="30" w:line="340" w:lineRule="exact"/>
         <w:ind w:leftChars="500" w:left="1200"/>
         <w:jc w:val="both"/>
         <w:rPr>
@@ -11786,7 +11786,7 @@
     </w:p>
     <w:p>
       <w:pPr>
-        <w:spacing w:beforeLines="30" w:before="108" w:line="340" w:lineRule="exact"/>
+        <w:spacing w:beforeLines="30" w:line="340" w:lineRule="exact"/>
         <w:ind w:leftChars="600" w:left="1440"/>
         <w:jc w:val="both"/>
         <w:rPr>
@@ -11894,7 +11894,7 @@
     </w:p>
     <w:p>
       <w:pPr>
-        <w:spacing w:beforeLines="30" w:before="108" w:line="352" w:lineRule="exact"/>
+        <w:spacing w:beforeLines="30" w:line="352" w:lineRule="exact"/>
         <w:ind w:leftChars="550" w:left="1320"/>
         <w:jc w:val="both"/>
         <w:rPr>
@@ -12032,7 +12032,7 @@
     </w:p>
     <w:p>
       <w:pPr>
-        <w:spacing w:beforeLines="30" w:before="108" w:line="352" w:lineRule="exact"/>
+        <w:spacing w:beforeLines="30" w:line="352" w:lineRule="exact"/>
         <w:ind w:leftChars="500" w:left="1200"/>
         <w:jc w:val="both"/>
         <w:rPr>
@@ -12150,7 +12150,7 @@
     </w:p>
     <w:p>
       <w:pPr>
-        <w:spacing w:beforeLines="30" w:before="108" w:line="352" w:lineRule="exact"/>
+        <w:spacing w:beforeLines="30" w:line="352" w:lineRule="exact"/>
         <w:ind w:leftChars="350" w:left="840"/>
         <w:jc w:val="both"/>
         <w:rPr>
@@ -12227,7 +12227,7 @@
     </w:p>
     <w:p>
       <w:pPr>
-        <w:spacing w:beforeLines="30" w:before="108" w:line="352" w:lineRule="exact"/>
+        <w:spacing w:beforeLines="30" w:line="352" w:lineRule="exact"/>
         <w:ind w:leftChars="250" w:left="600"/>
         <w:jc w:val="both"/>
         <w:rPr>
@@ -12779,7 +12779,7 @@
     </w:p>
     <w:p>
       <w:pPr>
-        <w:spacing w:beforeLines="30" w:before="108" w:line="352" w:lineRule="exact"/>
+        <w:spacing w:beforeLines="30" w:line="352" w:lineRule="exact"/>
         <w:ind w:leftChars="350" w:left="840"/>
         <w:jc w:val="both"/>
         <w:rPr>
@@ -12958,7 +12958,7 @@
     </w:p>
     <w:p>
       <w:pPr>
-        <w:spacing w:beforeLines="30" w:before="108" w:line="346" w:lineRule="exact"/>
+        <w:spacing w:beforeLines="30" w:line="346" w:lineRule="exact"/>
         <w:ind w:leftChars="300" w:left="720"/>
         <w:jc w:val="both"/>
         <w:rPr>
@@ -13156,7 +13156,7 @@
     </w:p>
     <w:p>
       <w:pPr>
-        <w:spacing w:beforeLines="30" w:before="108" w:line="346" w:lineRule="exact"/>
+        <w:spacing w:beforeLines="30" w:line="346" w:lineRule="exact"/>
         <w:ind w:leftChars="350" w:left="840"/>
         <w:jc w:val="both"/>
         <w:rPr>
@@ -13462,7 +13462,7 @@
     </w:p>
     <w:p>
       <w:pPr>
-        <w:spacing w:beforeLines="30" w:before="108" w:line="346" w:lineRule="exact"/>
+        <w:spacing w:beforeLines="30" w:line="346" w:lineRule="exact"/>
         <w:ind w:leftChars="350" w:left="840"/>
         <w:jc w:val="both"/>
         <w:rPr>
@@ -13852,7 +13852,7 @@
     </w:p>
     <w:p>
       <w:pPr>
-        <w:spacing w:beforeLines="30" w:before="108" w:line="346" w:lineRule="exact"/>
+        <w:spacing w:beforeLines="30" w:line="346" w:lineRule="exact"/>
         <w:ind w:leftChars="350" w:left="840"/>
         <w:jc w:val="both"/>
         <w:rPr>
@@ -14096,7 +14096,7 @@
     </w:p>
     <w:p>
       <w:pPr>
-        <w:spacing w:beforeLines="30" w:before="108" w:line="346" w:lineRule="exact"/>
+        <w:spacing w:beforeLines="30" w:line="346" w:lineRule="exact"/>
         <w:ind w:leftChars="350" w:left="840"/>
         <w:jc w:val="both"/>
         <w:rPr>
@@ -14359,7 +14359,7 @@
     </w:p>
     <w:p>
       <w:pPr>
-        <w:spacing w:beforeLines="30" w:before="108"/>
+        <w:spacing w:beforeLines="30"/>
         <w:ind w:leftChars="350" w:left="840"/>
         <w:jc w:val="both"/>
         <w:rPr>
@@ -14510,7 +14510,7 @@
     </w:p>
     <w:p>
       <w:pPr>
-        <w:spacing w:beforeLines="30" w:before="108"/>
+        <w:spacing w:beforeLines="30"/>
         <w:ind w:leftChars="350" w:left="840"/>
         <w:jc w:val="both"/>
         <w:rPr>
@@ -14597,7 +14597,7 @@
     </w:p>
     <w:p>
       <w:pPr>
-        <w:spacing w:beforeLines="30" w:before="108"/>
+        <w:spacing w:beforeLines="30"/>
         <w:ind w:leftChars="350" w:left="840"/>
         <w:jc w:val="both"/>
         <w:rPr>
@@ -14684,7 +14684,7 @@
     </w:p>
     <w:p>
       <w:pPr>
-        <w:spacing w:beforeLines="30" w:before="108"/>
+        <w:spacing w:beforeLines="30"/>
         <w:ind w:leftChars="350" w:left="840"/>
         <w:jc w:val="both"/>
         <w:rPr>
@@ -14778,7 +14778,7 @@
     </w:p>
     <w:p>
       <w:pPr>
-        <w:spacing w:beforeLines="30" w:before="108"/>
+        <w:spacing w:beforeLines="30"/>
         <w:ind w:leftChars="300" w:left="720"/>
         <w:jc w:val="both"/>
         <w:rPr>
@@ -14868,7 +14868,7 @@
     </w:p>
     <w:p>
       <w:pPr>
-        <w:spacing w:beforeLines="30" w:before="108"/>
+        <w:spacing w:beforeLines="30"/>
         <w:ind w:leftChars="250" w:left="600"/>
         <w:jc w:val="both"/>
         <w:rPr>
@@ -15064,7 +15064,7 @@
     </w:p>
     <w:p>
       <w:pPr>
-        <w:spacing w:beforeLines="30" w:before="108"/>
+        <w:spacing w:beforeLines="30"/>
         <w:ind w:leftChars="300" w:left="720"/>
         <w:jc w:val="both"/>
         <w:rPr>
@@ -15317,7 +15317,7 @@
     </w:p>
     <w:p>
       <w:pPr>
-        <w:spacing w:beforeLines="20" w:before="72"/>
+        <w:spacing w:beforeLines="20"/>
         <w:ind w:leftChars="350" w:left="840"/>
         <w:jc w:val="both"/>
         <w:rPr>
@@ -15336,7 +15336,7 @@
     </w:p>
     <w:p>
       <w:pPr>
-        <w:spacing w:beforeLines="20" w:before="72"/>
+        <w:spacing w:beforeLines="20"/>
         <w:ind w:leftChars="350" w:left="840"/>
         <w:jc w:val="both"/>
         <w:rPr>
@@ -15354,7 +15354,7 @@
     </w:p>
     <w:p>
       <w:pPr>
-        <w:spacing w:beforeLines="30" w:before="108"/>
+        <w:spacing w:beforeLines="30"/>
         <w:ind w:leftChars="350" w:left="840"/>
         <w:jc w:val="both"/>
         <w:rPr>
@@ -15555,7 +15555,7 @@
     </w:p>
     <w:p>
       <w:pPr>
-        <w:spacing w:beforeLines="30" w:before="108" w:line="370" w:lineRule="exact"/>
+        <w:spacing w:beforeLines="30" w:line="370" w:lineRule="exact"/>
         <w:ind w:leftChars="250" w:left="600"/>
         <w:jc w:val="both"/>
         <w:rPr>
@@ -15833,7 +15833,7 @@
     </w:p>
     <w:p>
       <w:pPr>
-        <w:spacing w:beforeLines="30" w:before="108" w:line="370" w:lineRule="exact"/>
+        <w:spacing w:beforeLines="30" w:line="370" w:lineRule="exact"/>
         <w:ind w:leftChars="300" w:left="720"/>
         <w:jc w:val="both"/>
         <w:rPr>
@@ -16108,7 +16108,7 @@
     </w:p>
     <w:p>
       <w:pPr>
-        <w:spacing w:beforeLines="30" w:before="108" w:line="370" w:lineRule="exact"/>
+        <w:spacing w:beforeLines="30" w:line="370" w:lineRule="exact"/>
         <w:ind w:leftChars="350" w:left="840"/>
         <w:jc w:val="both"/>
         <w:rPr>
@@ -16228,7 +16228,7 @@
     </w:p>
     <w:p>
       <w:pPr>
-        <w:spacing w:beforeLines="30" w:before="108" w:line="370" w:lineRule="exact"/>
+        <w:spacing w:beforeLines="30" w:line="370" w:lineRule="exact"/>
         <w:ind w:leftChars="350" w:left="840"/>
         <w:jc w:val="both"/>
         <w:rPr>
@@ -16354,7 +16354,7 @@
     </w:p>
     <w:p>
       <w:pPr>
-        <w:spacing w:beforeLines="30" w:before="108" w:line="370" w:lineRule="exact"/>
+        <w:spacing w:beforeLines="30" w:line="370" w:lineRule="exact"/>
         <w:ind w:leftChars="300" w:left="720"/>
         <w:jc w:val="both"/>
         <w:rPr>
@@ -16621,7 +16621,7 @@
     </w:p>
     <w:p>
       <w:pPr>
-        <w:spacing w:beforeLines="30" w:before="108" w:line="370" w:lineRule="exact"/>
+        <w:spacing w:beforeLines="30" w:line="370" w:lineRule="exact"/>
         <w:ind w:leftChars="350" w:left="840"/>
         <w:jc w:val="both"/>
         <w:rPr>
@@ -16735,7 +16735,7 @@
     </w:p>
     <w:p>
       <w:pPr>
-        <w:spacing w:beforeLines="30" w:before="108" w:line="370" w:lineRule="exact"/>
+        <w:spacing w:beforeLines="30" w:line="370" w:lineRule="exact"/>
         <w:ind w:firstLineChars="400" w:firstLine="801"/>
         <w:jc w:val="both"/>
         <w:rPr>
@@ -16841,7 +16841,7 @@
     </w:p>
     <w:p>
       <w:pPr>
-        <w:spacing w:beforeLines="30" w:before="108" w:line="370" w:lineRule="exact"/>
+        <w:spacing w:beforeLines="30" w:line="370" w:lineRule="exact"/>
         <w:ind w:leftChars="300" w:left="720"/>
         <w:jc w:val="both"/>
         <w:rPr>
@@ -16969,7 +16969,7 @@
     </w:p>
     <w:p>
       <w:pPr>
-        <w:spacing w:beforeLines="30" w:before="108"/>
+        <w:spacing w:beforeLines="30"/>
         <w:ind w:leftChars="250" w:left="600"/>
         <w:jc w:val="both"/>
         <w:rPr>
@@ -17004,7 +17004,17 @@
           <w:szCs w:val="20"/>
           <w:bdr w:val="single" w:sz="4" w:space="0" w:color="auto"/>
         </w:rPr>
-        <w:t>`</w:t>
+        <w:t>1040`</w:t>
+      </w:r>
+      <w:r>
+        <w:rPr>
+          <w:rFonts w:hint="eastAsia"/>
+          <w:b/>
+          <w:color w:val="auto"/>
+          <w:sz w:val="20"/>
+          <w:bdr w:val="single" w:sz="4" w:space="0" w:color="auto"/>
+        </w:rPr>
+        <w:t>（</w:t>
       </w:r>
       <w:r>
         <w:rPr>
@@ -17015,596 +17025,574 @@
           <w:sz w:val="20"/>
           <w:szCs w:val="20"/>
           <w:bdr w:val="single" w:sz="4" w:space="0" w:color="auto"/>
-        </w:rPr>
-        <w:t>1040`</w:t>
-      </w:r>
-      <w:r>
-        <w:rPr>
-          <w:rFonts w:hint="eastAsia"/>
-          <w:b/>
-          <w:color w:val="auto"/>
-          <w:sz w:val="20"/>
-          <w:bdr w:val="single" w:sz="4" w:space="0" w:color="auto"/>
+          <w:cs/>
+          <w:lang w:bidi="sa-IN"/>
+        </w:rPr>
+        <w:t>5</w:t>
+      </w:r>
+      <w:r>
+        <w:rPr>
+          <w:rFonts w:hint="eastAsia"/>
+          <w:b/>
+          <w:color w:val="auto"/>
+          <w:sz w:val="20"/>
+          <w:bdr w:val="single" w:sz="4" w:space="0" w:color="auto"/>
+        </w:rPr>
+        <w:t>）</w:t>
+      </w:r>
+      <w:r>
+        <w:rPr>
+          <w:b/>
+          <w:color w:val="auto"/>
+          <w:sz w:val="20"/>
+          <w:bdr w:val="single" w:sz="4" w:space="0" w:color="auto"/>
+        </w:rPr>
+        <w:t>識眾</w:t>
+      </w:r>
+    </w:p>
+    <w:p>
+      <w:pPr>
+        <w:ind w:leftChars="250" w:left="600"/>
+        <w:jc w:val="both"/>
+        <w:rPr>
+          <w:color w:val="auto"/>
+          <w:cs/>
+          <w:lang w:bidi="sa-IN"/>
+        </w:rPr>
+      </w:pPr>
+      <w:r>
+        <w:rPr>
+          <w:color w:val="auto"/>
+        </w:rPr>
+        <w:t>識眾者</w:t>
+      </w:r>
+      <w:r>
+        <w:rPr>
+          <w:rFonts w:hint="eastAsia"/>
+          <w:color w:val="auto"/>
+        </w:rPr>
+        <w:t>，</w:t>
+      </w:r>
+      <w:r>
+        <w:rPr>
+          <w:color w:val="auto"/>
+        </w:rPr>
+        <w:t>內外六入和合故生六覺，名為識；以內緣力大故，名為眼識乃至名為意識。</w:t>
+      </w:r>
+      <w:r>
+        <w:rPr>
+          <w:rStyle w:val="a5"/>
+          <w:color w:val="auto"/>
+        </w:rPr>
+        <w:footnoteReference w:id="80"/>
+      </w:r>
+    </w:p>
+    <w:p>
+      <w:pPr>
+        <w:ind w:leftChars="300" w:left="720"/>
+        <w:jc w:val="both"/>
+        <w:rPr>
+          <w:rFonts w:eastAsia="標楷體"/>
+          <w:b/>
+          <w:bCs/>
+          <w:color w:val="auto"/>
+          <w:sz w:val="20"/>
+          <w:szCs w:val="20"/>
+          <w:cs/>
+          <w:lang w:bidi="sa-IN"/>
+        </w:rPr>
+      </w:pPr>
+      <w:r>
+        <w:rPr>
+          <w:rFonts w:hint="eastAsia"/>
+          <w:b/>
+          <w:color w:val="auto"/>
+          <w:sz w:val="20"/>
+          <w:bdr w:val="single" w:sz="4" w:space="0" w:color="auto"/>
+        </w:rPr>
+        <w:t>$</w:t>
+      </w:r>
+      <w:r>
+        <w:rPr>
+          <w:rFonts w:hint="eastAsia"/>
+          <w:b/>
+          <w:bCs/>
+          <w:color w:val="auto"/>
+          <w:sz w:val="20"/>
+          <w:szCs w:val="20"/>
+          <w:bdr w:val="single" w:sz="4" w:space="0" w:color="auto"/>
+          <w:cs/>
+          <w:lang w:bidi="sa-IN"/>
+        </w:rPr>
+        <w:t>A</w:t>
+      </w:r>
+      <w:r>
+        <w:rPr>
+          <w:rFonts w:hint="eastAsia"/>
+          <w:b/>
+          <w:color w:val="auto"/>
+          <w:sz w:val="20"/>
+          <w:bdr w:val="single" w:sz="4" w:space="0" w:color="auto"/>
+        </w:rPr>
+        <w:t>、</w:t>
+      </w:r>
+      <w:r>
+        <w:rPr>
+          <w:b/>
+          <w:color w:val="auto"/>
+          <w:sz w:val="20"/>
+          <w:bdr w:val="single" w:sz="4" w:space="0" w:color="auto"/>
+        </w:rPr>
+        <w:t>因論生論：</w:t>
+      </w:r>
+      <w:r>
+        <w:rPr>
+          <w:rFonts w:hint="eastAsia"/>
+          <w:b/>
+          <w:color w:val="auto"/>
+          <w:sz w:val="20"/>
+          <w:bdr w:val="single" w:sz="4" w:space="0" w:color="auto"/>
+        </w:rPr>
+        <w:t>云何</w:t>
+      </w:r>
+      <w:r>
+        <w:rPr>
+          <w:b/>
+          <w:color w:val="auto"/>
+          <w:sz w:val="20"/>
+          <w:bdr w:val="single" w:sz="4" w:space="0" w:color="auto"/>
+        </w:rPr>
+        <w:t>意緣力故生意識</w:t>
+      </w:r>
+    </w:p>
+    <w:p>
+      <w:pPr>
+        <w:ind w:leftChars="300" w:left="1440" w:hangingChars="300" w:hanging="720"/>
+        <w:jc w:val="both"/>
+        <w:rPr>
+          <w:color w:val="auto"/>
+          <w:cs/>
+          <w:lang w:bidi="sa-IN"/>
+        </w:rPr>
+      </w:pPr>
+      <w:r>
+        <w:rPr>
+          <w:color w:val="auto"/>
+        </w:rPr>
+        <w:t>問曰：意即是識，云何意緣力故生意識？</w:t>
+      </w:r>
+    </w:p>
+    <w:p>
+      <w:pPr>
+        <w:ind w:leftChars="300" w:left="1440" w:hangingChars="300" w:hanging="720"/>
+        <w:jc w:val="both"/>
+        <w:rPr>
+          <w:color w:val="auto"/>
+          <w:cs/>
+          <w:lang w:bidi="sa-IN"/>
+        </w:rPr>
+      </w:pPr>
+      <w:r>
+        <w:rPr>
+          <w:color w:val="auto"/>
+        </w:rPr>
+        <w:t>答曰：意生滅相故，多因前</w:t>
+      </w:r>
+      <w:r>
+        <w:rPr>
+          <w:rStyle w:val="a5"/>
+          <w:color w:val="auto"/>
+        </w:rPr>
+        <w:footnoteReference w:id="81"/>
+      </w:r>
+      <w:r>
+        <w:rPr>
+          <w:color w:val="auto"/>
+        </w:rPr>
+        <w:t>意故，緣法生意識。</w:t>
+      </w:r>
+    </w:p>
+    <w:p>
+      <w:pPr>
+        <w:spacing w:beforeLines="30"/>
+        <w:ind w:leftChars="300" w:left="720"/>
+        <w:jc w:val="both"/>
+        <w:rPr>
+          <w:rFonts w:eastAsia="標楷體"/>
+          <w:b/>
+          <w:bCs/>
+          <w:color w:val="auto"/>
+          <w:sz w:val="20"/>
+          <w:szCs w:val="20"/>
+          <w:bdr w:val="single" w:sz="4" w:space="0" w:color="auto"/>
+          <w:cs/>
+          <w:lang w:bidi="sa-IN"/>
+        </w:rPr>
+      </w:pPr>
+      <w:r>
+        <w:rPr>
+          <w:rFonts w:hint="eastAsia"/>
+          <w:b/>
+          <w:color w:val="auto"/>
+          <w:sz w:val="20"/>
+          <w:bdr w:val="single" w:sz="4" w:space="0" w:color="auto"/>
+        </w:rPr>
+        <w:t>$</w:t>
+      </w:r>
+      <w:r>
+        <w:rPr>
+          <w:rFonts w:hint="eastAsia"/>
+          <w:b/>
+          <w:bCs/>
+          <w:color w:val="auto"/>
+          <w:sz w:val="20"/>
+          <w:szCs w:val="20"/>
+          <w:bdr w:val="single" w:sz="4" w:space="0" w:color="auto"/>
+          <w:cs/>
+          <w:lang w:bidi="sa-IN"/>
+        </w:rPr>
+        <w:t>B</w:t>
+      </w:r>
+      <w:r>
+        <w:rPr>
+          <w:rFonts w:hint="eastAsia"/>
+          <w:b/>
+          <w:color w:val="auto"/>
+          <w:sz w:val="20"/>
+          <w:szCs w:val="20"/>
+          <w:bdr w:val="single" w:sz="4" w:space="0" w:color="auto"/>
+        </w:rPr>
+        <w:t>、</w:t>
+      </w:r>
+      <w:r>
+        <w:rPr>
+          <w:b/>
+          <w:color w:val="auto"/>
+          <w:sz w:val="20"/>
+          <w:szCs w:val="20"/>
+          <w:bdr w:val="single" w:sz="4" w:space="0" w:color="auto"/>
+        </w:rPr>
+        <w:t>因論生論：</w:t>
+      </w:r>
+      <w:r>
+        <w:rPr>
+          <w:rFonts w:hint="eastAsia"/>
+          <w:b/>
+          <w:color w:val="auto"/>
+          <w:sz w:val="20"/>
+          <w:szCs w:val="20"/>
+          <w:bdr w:val="single" w:sz="4" w:space="0" w:color="auto"/>
+        </w:rPr>
+        <w:t>雖</w:t>
+      </w:r>
+      <w:r>
+        <w:rPr>
+          <w:b/>
+          <w:color w:val="auto"/>
+          <w:sz w:val="20"/>
+          <w:szCs w:val="20"/>
+          <w:bdr w:val="single" w:sz="4" w:space="0" w:color="auto"/>
+        </w:rPr>
+        <w:t>前意已滅，依意〔相續心〕而生識</w:t>
+      </w:r>
+    </w:p>
+    <w:p>
+      <w:pPr>
+        <w:ind w:leftChars="300" w:left="1440" w:hangingChars="300" w:hanging="720"/>
+        <w:jc w:val="both"/>
+        <w:rPr>
+          <w:color w:val="auto"/>
+          <w:cs/>
+          <w:lang w:bidi="sa-IN"/>
+        </w:rPr>
+      </w:pPr>
+      <w:r>
+        <w:rPr>
+          <w:color w:val="auto"/>
+        </w:rPr>
+        <w:t>問曰：前意已滅，云何能生後識？</w:t>
+      </w:r>
+    </w:p>
+    <w:p>
+      <w:pPr>
+        <w:ind w:leftChars="300" w:left="1440" w:hangingChars="300" w:hanging="720"/>
+        <w:jc w:val="both"/>
+        <w:rPr>
+          <w:color w:val="auto"/>
+          <w:cs/>
+          <w:lang w:bidi="sa-IN"/>
+        </w:rPr>
+      </w:pPr>
+      <w:r>
+        <w:rPr>
+          <w:color w:val="auto"/>
+        </w:rPr>
+        <w:t>答曰：意有二種：一者、念念滅</w:t>
+      </w:r>
+      <w:r>
+        <w:rPr>
+          <w:rFonts w:hint="eastAsia"/>
+          <w:color w:val="auto"/>
+        </w:rPr>
+        <w:t>，</w:t>
+      </w:r>
+      <w:r>
+        <w:rPr>
+          <w:color w:val="auto"/>
+        </w:rPr>
+        <w:t>二者、心次第</w:t>
+      </w:r>
+      <w:r>
+        <w:rPr>
+          <w:rStyle w:val="a5"/>
+          <w:color w:val="auto"/>
+        </w:rPr>
+        <w:footnoteReference w:id="82"/>
+      </w:r>
+      <w:r>
+        <w:rPr>
+          <w:color w:val="auto"/>
+        </w:rPr>
+        <w:t>相續名為一。</w:t>
+      </w:r>
+      <w:r>
+        <w:rPr>
+          <w:rStyle w:val="a5"/>
+          <w:color w:val="auto"/>
+        </w:rPr>
+        <w:footnoteReference w:id="83"/>
+      </w:r>
+    </w:p>
+    <w:p>
+      <w:pPr>
+        <w:ind w:leftChars="600" w:left="1440"/>
+        <w:jc w:val="both"/>
+        <w:rPr>
+          <w:color w:val="auto"/>
+          <w:cs/>
+          <w:lang w:bidi="sa-IN"/>
+        </w:rPr>
+      </w:pPr>
+      <w:r>
+        <w:rPr>
+          <w:color w:val="auto"/>
+        </w:rPr>
+        <w:t>為是相續心故，諸心名為一意</w:t>
+      </w:r>
+      <w:r>
+        <w:rPr>
+          <w:rFonts w:hint="eastAsia"/>
+          <w:bCs/>
+          <w:color w:val="auto"/>
+        </w:rPr>
+        <w:t>，</w:t>
+      </w:r>
+      <w:r>
+        <w:rPr>
+          <w:color w:val="auto"/>
+        </w:rPr>
+        <w:t>是故依意而生識</w:t>
+      </w:r>
+      <w:r>
+        <w:rPr>
+          <w:bCs/>
+          <w:color w:val="auto"/>
+        </w:rPr>
+        <w:t>，</w:t>
+      </w:r>
+      <w:r>
+        <w:rPr>
+          <w:color w:val="auto"/>
+        </w:rPr>
+        <w:t>無咎。</w:t>
+      </w:r>
+    </w:p>
+    <w:p>
+      <w:pPr>
+        <w:ind w:leftChars="600" w:left="1440"/>
+        <w:jc w:val="both"/>
+        <w:rPr>
+          <w:color w:val="auto"/>
+          <w:cs/>
+          <w:lang w:bidi="sa-IN"/>
+        </w:rPr>
+      </w:pPr>
+      <w:r>
+        <w:rPr>
+          <w:color w:val="auto"/>
+        </w:rPr>
+        <w:t>意識難解故，九十六種外道不說</w:t>
+      </w:r>
+      <w:r>
+        <w:rPr>
+          <w:bCs/>
+          <w:color w:val="auto"/>
+        </w:rPr>
+        <w:t>「</w:t>
+      </w:r>
+      <w:r>
+        <w:rPr>
+          <w:color w:val="auto"/>
+        </w:rPr>
+        <w:t>依意故生識</w:t>
+      </w:r>
+      <w:r>
+        <w:rPr>
+          <w:bCs/>
+          <w:color w:val="auto"/>
+        </w:rPr>
+        <w:t>」</w:t>
+      </w:r>
+      <w:r>
+        <w:rPr>
+          <w:color w:val="auto"/>
+        </w:rPr>
+        <w:t>，但以依神為本。</w:t>
+      </w:r>
+    </w:p>
+    <w:p>
+      <w:pPr>
+        <w:spacing w:beforeLines="30"/>
+        <w:ind w:leftChars="200" w:left="480"/>
+        <w:rPr>
+          <w:color w:val="auto"/>
+          <w:cs/>
+          <w:lang w:bidi="sa-IN"/>
+        </w:rPr>
+      </w:pPr>
+      <w:r>
+        <w:rPr>
+          <w:rFonts w:hint="eastAsia"/>
+          <w:b/>
+          <w:color w:val="auto"/>
+          <w:sz w:val="20"/>
+          <w:bdr w:val="single" w:sz="4" w:space="0" w:color="auto"/>
+        </w:rPr>
+        <w:t>$</w:t>
+      </w:r>
+      <w:r>
+        <w:rPr>
+          <w:rFonts w:hint="eastAsia"/>
+          <w:b/>
+          <w:bCs/>
+          <w:color w:val="auto"/>
+          <w:sz w:val="20"/>
+          <w:szCs w:val="20"/>
+          <w:bdr w:val="single" w:sz="4" w:space="0" w:color="auto"/>
+          <w:cs/>
+          <w:lang w:bidi="sa-IN"/>
+        </w:rPr>
+        <w:t>2</w:t>
+      </w:r>
+      <w:r>
+        <w:rPr>
+          <w:b/>
+          <w:color w:val="auto"/>
+          <w:sz w:val="20"/>
+          <w:bdr w:val="single" w:sz="4" w:space="0" w:color="auto"/>
+        </w:rPr>
+        <w:t>、四念處</w:t>
+      </w:r>
+      <w:r>
+        <w:rPr>
+          <w:rFonts w:ascii="新細明體" w:hAnsi="新細明體" w:cs="新細明體"/>
+          <w:b/>
+          <w:bCs/>
+          <w:color w:val="auto"/>
+          <w:sz w:val="20"/>
+          <w:szCs w:val="20"/>
+          <w:bdr w:val="single" w:sz="4" w:space="0" w:color="auto"/>
+          <w:cs/>
+          <w:lang w:bidi="sa-IN"/>
+        </w:rPr>
+        <w:t>──</w:t>
+      </w:r>
+      <w:r>
+        <w:rPr>
+          <w:b/>
+          <w:color w:val="auto"/>
+          <w:sz w:val="20"/>
+          <w:bdr w:val="single" w:sz="4" w:space="0" w:color="auto"/>
+        </w:rPr>
+        <w:t>攝五眾</w:t>
+      </w:r>
+      <w:r>
+        <w:rPr>
+          <w:color w:val="auto"/>
+          <w:sz w:val="20"/>
         </w:rPr>
         <w:t>（</w:t>
       </w:r>
       <w:r>
         <w:rPr>
-          <w:rFonts w:hint="eastAsia"/>
-          <w:b/>
-          <w:bCs/>
-          <w:color w:val="auto"/>
-          <w:sz w:val="20"/>
-          <w:szCs w:val="20"/>
-          <w:bdr w:val="single" w:sz="4" w:space="0" w:color="auto"/>
-          <w:cs/>
-          <w:lang w:bidi="sa-IN"/>
-        </w:rPr>
-        <w:t>5</w:t>
-      </w:r>
-      <w:r>
-        <w:rPr>
-          <w:rFonts w:hint="eastAsia"/>
-          <w:b/>
-          <w:color w:val="auto"/>
-          <w:sz w:val="20"/>
-          <w:bdr w:val="single" w:sz="4" w:space="0" w:color="auto"/>
+          <w:color w:val="auto"/>
+          <w:sz w:val="20"/>
+        </w:rPr>
+        <w:t>印順法師，《</w:t>
+      </w:r>
+      <w:r>
+        <w:rPr>
+          <w:color w:val="auto"/>
+          <w:sz w:val="20"/>
+        </w:rPr>
+        <w:t>大智度論筆記》［</w:t>
+      </w:r>
+      <w:r>
+        <w:rPr>
+          <w:color w:val="auto"/>
+          <w:sz w:val="20"/>
+          <w:szCs w:val="20"/>
+          <w:cs/>
+          <w:lang w:bidi="sa-IN"/>
+        </w:rPr>
+        <w:t>A040</w:t>
+      </w:r>
+      <w:r>
+        <w:rPr>
+          <w:color w:val="auto"/>
+          <w:sz w:val="20"/>
+        </w:rPr>
+        <w:t>］</w:t>
+      </w:r>
+      <w:r>
+        <w:rPr>
+          <w:color w:val="auto"/>
+          <w:sz w:val="20"/>
+          <w:szCs w:val="20"/>
+          <w:cs/>
+          <w:lang w:bidi="sa-IN"/>
+        </w:rPr>
+        <w:t>p.76</w:t>
+      </w:r>
+      <w:r>
+        <w:rPr>
+          <w:color w:val="auto"/>
+          <w:sz w:val="20"/>
         </w:rPr>
         <w:t>）</w:t>
       </w:r>
-      <w:r>
-        <w:rPr>
-          <w:b/>
-          <w:color w:val="auto"/>
-          <w:sz w:val="20"/>
-          <w:bdr w:val="single" w:sz="4" w:space="0" w:color="auto"/>
-        </w:rPr>
-        <w:t>識眾</w:t>
-      </w:r>
-    </w:p>
-    <w:p>
-      <w:pPr>
-        <w:ind w:leftChars="250" w:left="600"/>
-        <w:jc w:val="both"/>
-        <w:rPr>
-          <w:color w:val="auto"/>
-          <w:cs/>
-          <w:lang w:bidi="sa-IN"/>
-        </w:rPr>
-      </w:pPr>
-      <w:r>
-        <w:rPr>
-          <w:color w:val="auto"/>
-        </w:rPr>
-        <w:t>識眾者</w:t>
-      </w:r>
-      <w:r>
-        <w:rPr>
-          <w:rFonts w:hint="eastAsia"/>
-          <w:color w:val="auto"/>
-        </w:rPr>
-        <w:t>，</w:t>
-      </w:r>
-      <w:r>
-        <w:rPr>
-          <w:color w:val="auto"/>
-        </w:rPr>
-        <w:t>內外六入和合故生六覺，名為識；以內緣力大故，名為眼識乃至名為意識。</w:t>
+    </w:p>
+    <w:p>
+      <w:pPr>
+        <w:ind w:leftChars="200" w:left="480"/>
+        <w:jc w:val="both"/>
+        <w:rPr>
+          <w:color w:val="auto"/>
+          <w:cs/>
+          <w:lang w:bidi="sa-IN"/>
+        </w:rPr>
+      </w:pPr>
+      <w:r>
+        <w:rPr>
+          <w:color w:val="auto"/>
+        </w:rPr>
+        <w:t>此五眾，四念處中廣說。</w:t>
       </w:r>
       <w:r>
         <w:rPr>
           <w:rStyle w:val="a5"/>
           <w:color w:val="auto"/>
         </w:rPr>
-        <w:footnoteReference w:id="80"/>
-      </w:r>
-    </w:p>
-    <w:p>
-      <w:pPr>
-        <w:ind w:leftChars="300" w:left="720"/>
-        <w:jc w:val="both"/>
-        <w:rPr>
-          <w:rFonts w:eastAsia="標楷體"/>
-          <w:b/>
-          <w:bCs/>
-          <w:color w:val="auto"/>
-          <w:sz w:val="20"/>
-          <w:szCs w:val="20"/>
-          <w:cs/>
-          <w:lang w:bidi="sa-IN"/>
-        </w:rPr>
-      </w:pPr>
-      <w:r>
-        <w:rPr>
-          <w:rFonts w:hint="eastAsia"/>
-          <w:b/>
-          <w:color w:val="auto"/>
-          <w:sz w:val="20"/>
-          <w:bdr w:val="single" w:sz="4" w:space="0" w:color="auto"/>
-        </w:rPr>
-        <w:t>$</w:t>
-      </w:r>
-      <w:r>
-        <w:rPr>
-          <w:rFonts w:hint="eastAsia"/>
-          <w:b/>
-          <w:bCs/>
-          <w:color w:val="auto"/>
-          <w:sz w:val="20"/>
-          <w:szCs w:val="20"/>
-          <w:bdr w:val="single" w:sz="4" w:space="0" w:color="auto"/>
-          <w:cs/>
-          <w:lang w:bidi="sa-IN"/>
-        </w:rPr>
-        <w:t>A</w:t>
-      </w:r>
-      <w:r>
-        <w:rPr>
-          <w:rFonts w:hint="eastAsia"/>
-          <w:b/>
-          <w:color w:val="auto"/>
-          <w:sz w:val="20"/>
-          <w:bdr w:val="single" w:sz="4" w:space="0" w:color="auto"/>
-        </w:rPr>
-        <w:t>、</w:t>
-      </w:r>
-      <w:r>
-        <w:rPr>
-          <w:b/>
-          <w:color w:val="auto"/>
-          <w:sz w:val="20"/>
-          <w:bdr w:val="single" w:sz="4" w:space="0" w:color="auto"/>
-        </w:rPr>
-        <w:t>因論生論：</w:t>
-      </w:r>
-      <w:r>
-        <w:rPr>
-          <w:rFonts w:hint="eastAsia"/>
-          <w:b/>
-          <w:color w:val="auto"/>
-          <w:sz w:val="20"/>
-          <w:bdr w:val="single" w:sz="4" w:space="0" w:color="auto"/>
-        </w:rPr>
-        <w:t>云何</w:t>
-      </w:r>
-      <w:r>
-        <w:rPr>
-          <w:b/>
-          <w:color w:val="auto"/>
-          <w:sz w:val="20"/>
-          <w:bdr w:val="single" w:sz="4" w:space="0" w:color="auto"/>
-        </w:rPr>
-        <w:t>意緣力故生意識</w:t>
-      </w:r>
-    </w:p>
-    <w:p>
-      <w:pPr>
-        <w:ind w:leftChars="300" w:left="1440" w:hangingChars="300" w:hanging="720"/>
-        <w:jc w:val="both"/>
-        <w:rPr>
-          <w:color w:val="auto"/>
-          <w:cs/>
-          <w:lang w:bidi="sa-IN"/>
-        </w:rPr>
-      </w:pPr>
-      <w:r>
-        <w:rPr>
-          <w:color w:val="auto"/>
-        </w:rPr>
-        <w:t>問曰：意即是識，云何意緣力故生意識？</w:t>
-      </w:r>
-    </w:p>
-    <w:p>
-      <w:pPr>
-        <w:ind w:leftChars="300" w:left="1440" w:hangingChars="300" w:hanging="720"/>
-        <w:jc w:val="both"/>
-        <w:rPr>
-          <w:color w:val="auto"/>
-          <w:cs/>
-          <w:lang w:bidi="sa-IN"/>
-        </w:rPr>
-      </w:pPr>
-      <w:r>
-        <w:rPr>
-          <w:color w:val="auto"/>
-        </w:rPr>
-        <w:t>答曰：意生滅相故，多因前</w:t>
-      </w:r>
-      <w:r>
-        <w:rPr>
-          <w:rStyle w:val="a5"/>
-          <w:color w:val="auto"/>
-        </w:rPr>
-        <w:footnoteReference w:id="81"/>
-      </w:r>
-      <w:r>
-        <w:rPr>
-          <w:color w:val="auto"/>
-        </w:rPr>
-        <w:t>意故，緣法生意識。</w:t>
-      </w:r>
-    </w:p>
-    <w:p>
-      <w:pPr>
-        <w:spacing w:beforeLines="30" w:before="108"/>
-        <w:ind w:leftChars="300" w:left="720"/>
-        <w:jc w:val="both"/>
-        <w:rPr>
-          <w:rFonts w:eastAsia="標楷體"/>
-          <w:b/>
-          <w:bCs/>
-          <w:color w:val="auto"/>
-          <w:sz w:val="20"/>
-          <w:szCs w:val="20"/>
-          <w:bdr w:val="single" w:sz="4" w:space="0" w:color="auto"/>
-          <w:cs/>
-          <w:lang w:bidi="sa-IN"/>
-        </w:rPr>
-      </w:pPr>
-      <w:r>
-        <w:rPr>
-          <w:rFonts w:hint="eastAsia"/>
-          <w:b/>
-          <w:color w:val="auto"/>
-          <w:sz w:val="20"/>
-          <w:bdr w:val="single" w:sz="4" w:space="0" w:color="auto"/>
-        </w:rPr>
-        <w:t>$</w:t>
-      </w:r>
-      <w:r>
-        <w:rPr>
-          <w:rFonts w:hint="eastAsia"/>
-          <w:b/>
-          <w:bCs/>
-          <w:color w:val="auto"/>
-          <w:sz w:val="20"/>
-          <w:szCs w:val="20"/>
-          <w:bdr w:val="single" w:sz="4" w:space="0" w:color="auto"/>
-          <w:cs/>
-          <w:lang w:bidi="sa-IN"/>
-        </w:rPr>
-        <w:t>B</w:t>
-      </w:r>
-      <w:r>
-        <w:rPr>
-          <w:rFonts w:hint="eastAsia"/>
-          <w:b/>
-          <w:color w:val="auto"/>
-          <w:sz w:val="20"/>
-          <w:szCs w:val="20"/>
-          <w:bdr w:val="single" w:sz="4" w:space="0" w:color="auto"/>
-        </w:rPr>
-        <w:t>、</w:t>
-      </w:r>
-      <w:r>
-        <w:rPr>
-          <w:b/>
-          <w:color w:val="auto"/>
-          <w:sz w:val="20"/>
-          <w:szCs w:val="20"/>
-          <w:bdr w:val="single" w:sz="4" w:space="0" w:color="auto"/>
-        </w:rPr>
-        <w:t>因論生論：</w:t>
-      </w:r>
-      <w:r>
-        <w:rPr>
-          <w:rFonts w:hint="eastAsia"/>
-          <w:b/>
-          <w:color w:val="auto"/>
-          <w:sz w:val="20"/>
-          <w:szCs w:val="20"/>
-          <w:bdr w:val="single" w:sz="4" w:space="0" w:color="auto"/>
-        </w:rPr>
-        <w:t>雖</w:t>
-      </w:r>
-      <w:r>
-        <w:rPr>
-          <w:b/>
-          <w:color w:val="auto"/>
-          <w:sz w:val="20"/>
-          <w:szCs w:val="20"/>
-          <w:bdr w:val="single" w:sz="4" w:space="0" w:color="auto"/>
-        </w:rPr>
-        <w:t>前意已滅，依意〔相續心〕而生識</w:t>
-      </w:r>
-    </w:p>
-    <w:p>
-      <w:pPr>
-        <w:ind w:leftChars="300" w:left="1440" w:hangingChars="300" w:hanging="720"/>
-        <w:jc w:val="both"/>
-        <w:rPr>
-          <w:color w:val="auto"/>
-          <w:cs/>
-          <w:lang w:bidi="sa-IN"/>
-        </w:rPr>
-      </w:pPr>
-      <w:r>
-        <w:rPr>
-          <w:color w:val="auto"/>
-        </w:rPr>
-        <w:t>問曰：前意已滅，云何能生後識？</w:t>
-      </w:r>
-    </w:p>
-    <w:p>
-      <w:pPr>
-        <w:ind w:leftChars="300" w:left="1440" w:hangingChars="300" w:hanging="720"/>
-        <w:jc w:val="both"/>
-        <w:rPr>
-          <w:color w:val="auto"/>
-          <w:cs/>
-          <w:lang w:bidi="sa-IN"/>
-        </w:rPr>
-      </w:pPr>
-      <w:r>
-        <w:rPr>
-          <w:color w:val="auto"/>
-        </w:rPr>
-        <w:t>答曰：意有二種：一者、念念滅</w:t>
-      </w:r>
-      <w:r>
-        <w:rPr>
-          <w:rFonts w:hint="eastAsia"/>
-          <w:color w:val="auto"/>
-        </w:rPr>
-        <w:t>，</w:t>
-      </w:r>
-      <w:r>
-        <w:rPr>
-          <w:color w:val="auto"/>
-        </w:rPr>
-        <w:t>二者、心次第</w:t>
-      </w:r>
-      <w:r>
-        <w:rPr>
-          <w:rStyle w:val="a5"/>
-          <w:color w:val="auto"/>
-        </w:rPr>
-        <w:footnoteReference w:id="82"/>
-      </w:r>
-      <w:r>
-        <w:rPr>
-          <w:color w:val="auto"/>
-        </w:rPr>
-        <w:t>相續名為一。</w:t>
-      </w:r>
-      <w:r>
-        <w:rPr>
-          <w:rStyle w:val="a5"/>
-          <w:color w:val="auto"/>
-        </w:rPr>
-        <w:footnoteReference w:id="83"/>
-      </w:r>
-    </w:p>
-    <w:p>
-      <w:pPr>
-        <w:ind w:leftChars="600" w:left="1440"/>
-        <w:jc w:val="both"/>
-        <w:rPr>
-          <w:color w:val="auto"/>
-          <w:cs/>
-          <w:lang w:bidi="sa-IN"/>
-        </w:rPr>
-      </w:pPr>
-      <w:r>
-        <w:rPr>
-          <w:color w:val="auto"/>
-        </w:rPr>
-        <w:t>為是相續心故，諸心名為一意</w:t>
-      </w:r>
-      <w:r>
-        <w:rPr>
-          <w:rFonts w:hint="eastAsia"/>
-          <w:bCs/>
-          <w:color w:val="auto"/>
-        </w:rPr>
-        <w:t>，</w:t>
-      </w:r>
-      <w:r>
-        <w:rPr>
-          <w:color w:val="auto"/>
-        </w:rPr>
-        <w:t>是故依意而生識</w:t>
-      </w:r>
-      <w:r>
-        <w:rPr>
-          <w:bCs/>
-          <w:color w:val="auto"/>
-        </w:rPr>
-        <w:t>，</w:t>
-      </w:r>
-      <w:r>
-        <w:rPr>
-          <w:color w:val="auto"/>
-        </w:rPr>
-        <w:t>無咎。</w:t>
-      </w:r>
-    </w:p>
-    <w:p>
-      <w:pPr>
-        <w:ind w:leftChars="600" w:left="1440"/>
-        <w:jc w:val="both"/>
-        <w:rPr>
-          <w:color w:val="auto"/>
-          <w:cs/>
-          <w:lang w:bidi="sa-IN"/>
-        </w:rPr>
-      </w:pPr>
-      <w:r>
-        <w:rPr>
-          <w:color w:val="auto"/>
-        </w:rPr>
-        <w:t>意識難解故，九十六種外道不說</w:t>
-      </w:r>
-      <w:r>
-        <w:rPr>
-          <w:bCs/>
-          <w:color w:val="auto"/>
-        </w:rPr>
-        <w:t>「</w:t>
-      </w:r>
-      <w:r>
-        <w:rPr>
-          <w:color w:val="auto"/>
-        </w:rPr>
-        <w:t>依意故生識</w:t>
-      </w:r>
-      <w:r>
-        <w:rPr>
-          <w:bCs/>
-          <w:color w:val="auto"/>
-        </w:rPr>
-        <w:t>」</w:t>
-      </w:r>
-      <w:r>
-        <w:rPr>
-          <w:color w:val="auto"/>
-        </w:rPr>
-        <w:t>，但以依神為本。</w:t>
-      </w:r>
-    </w:p>
-    <w:p>
-      <w:pPr>
-        <w:spacing w:beforeLines="30" w:before="108"/>
-        <w:ind w:leftChars="200" w:left="480"/>
-        <w:rPr>
-          <w:color w:val="auto"/>
-          <w:cs/>
-          <w:lang w:bidi="sa-IN"/>
-        </w:rPr>
-      </w:pPr>
-      <w:r>
-        <w:rPr>
-          <w:rFonts w:hint="eastAsia"/>
-          <w:b/>
-          <w:color w:val="auto"/>
-          <w:sz w:val="20"/>
-          <w:bdr w:val="single" w:sz="4" w:space="0" w:color="auto"/>
-        </w:rPr>
-        <w:t>$</w:t>
-      </w:r>
-      <w:r>
-        <w:rPr>
-          <w:rFonts w:hint="eastAsia"/>
-          <w:b/>
-          <w:bCs/>
-          <w:color w:val="auto"/>
-          <w:sz w:val="20"/>
-          <w:szCs w:val="20"/>
-          <w:bdr w:val="single" w:sz="4" w:space="0" w:color="auto"/>
-          <w:cs/>
-          <w:lang w:bidi="sa-IN"/>
-        </w:rPr>
-        <w:t>2</w:t>
-      </w:r>
-      <w:r>
-        <w:rPr>
-          <w:b/>
-          <w:color w:val="auto"/>
-          <w:sz w:val="20"/>
-          <w:bdr w:val="single" w:sz="4" w:space="0" w:color="auto"/>
-        </w:rPr>
-        <w:t>、四念處</w:t>
-      </w:r>
-      <w:r>
-        <w:rPr>
-          <w:rFonts w:ascii="新細明體" w:hAnsi="新細明體" w:cs="新細明體"/>
-          <w:b/>
-          <w:bCs/>
-          <w:color w:val="auto"/>
-          <w:sz w:val="20"/>
-          <w:szCs w:val="20"/>
-          <w:bdr w:val="single" w:sz="4" w:space="0" w:color="auto"/>
-          <w:cs/>
-          <w:lang w:bidi="sa-IN"/>
-        </w:rPr>
-        <w:t>──</w:t>
-      </w:r>
-      <w:r>
-        <w:rPr>
-          <w:b/>
-          <w:color w:val="auto"/>
-          <w:sz w:val="20"/>
-          <w:bdr w:val="single" w:sz="4" w:space="0" w:color="auto"/>
-        </w:rPr>
-        <w:t>攝五眾</w:t>
-      </w:r>
-      <w:r>
-        <w:rPr>
-          <w:color w:val="auto"/>
-          <w:sz w:val="20"/>
-        </w:rPr>
-        <w:t>（</w:t>
-      </w:r>
-      <w:r>
-        <w:rPr>
-          <w:color w:val="auto"/>
-          <w:sz w:val="20"/>
-        </w:rPr>
-        <w:t>印順法師，《</w:t>
-      </w:r>
-      <w:r>
-        <w:rPr>
-          <w:color w:val="auto"/>
-          <w:sz w:val="20"/>
-        </w:rPr>
-        <w:t>大智度論筆記》［</w:t>
-      </w:r>
-      <w:r>
-        <w:rPr>
-          <w:color w:val="auto"/>
-          <w:sz w:val="20"/>
-          <w:szCs w:val="20"/>
-          <w:cs/>
-          <w:lang w:bidi="sa-IN"/>
-        </w:rPr>
-        <w:t>A040</w:t>
-      </w:r>
-      <w:r>
-        <w:rPr>
-          <w:color w:val="auto"/>
-          <w:sz w:val="20"/>
-        </w:rPr>
-        <w:t>］</w:t>
-      </w:r>
-      <w:r>
-        <w:rPr>
-          <w:color w:val="auto"/>
-          <w:sz w:val="20"/>
-          <w:szCs w:val="20"/>
-          <w:cs/>
-          <w:lang w:bidi="sa-IN"/>
-        </w:rPr>
-        <w:t>p.76</w:t>
-      </w:r>
-      <w:r>
-        <w:rPr>
-          <w:color w:val="auto"/>
-          <w:sz w:val="20"/>
-        </w:rPr>
-        <w:t>）</w:t>
-      </w:r>
-    </w:p>
-    <w:p>
-      <w:pPr>
-        <w:ind w:leftChars="200" w:left="480"/>
-        <w:jc w:val="both"/>
-        <w:rPr>
-          <w:color w:val="auto"/>
-          <w:cs/>
-          <w:lang w:bidi="sa-IN"/>
-        </w:rPr>
-      </w:pPr>
-      <w:r>
-        <w:rPr>
-          <w:color w:val="auto"/>
-        </w:rPr>
-        <w:t>此五眾，四念處中廣說。</w:t>
-      </w:r>
-      <w:r>
-        <w:rPr>
-          <w:rStyle w:val="a5"/>
-          <w:color w:val="auto"/>
-        </w:rPr>
         <w:footnoteReference w:id="84"/>
       </w:r>
       <w:r>
@@ -17616,7 +17604,7 @@
     </w:p>
     <w:p>
       <w:pPr>
-        <w:spacing w:beforeLines="30" w:before="108"/>
+        <w:spacing w:beforeLines="30"/>
         <w:ind w:leftChars="200" w:left="480"/>
         <w:rPr>
           <w:color w:val="auto"/>
@@ -17951,7 +17939,7 @@
     </w:p>
     <w:p>
       <w:pPr>
-        <w:spacing w:beforeLines="20" w:before="72" w:line="370" w:lineRule="exact"/>
+        <w:spacing w:beforeLines="20" w:line="370" w:lineRule="exact"/>
         <w:ind w:leftChars="250" w:left="1320" w:hangingChars="300" w:hanging="720"/>
         <w:jc w:val="both"/>
         <w:rPr>
@@ -18110,7 +18098,7 @@
     </w:p>
     <w:p>
       <w:pPr>
-        <w:spacing w:beforeLines="30" w:before="108" w:line="370" w:lineRule="exact"/>
+        <w:spacing w:beforeLines="30" w:line="370" w:lineRule="exact"/>
         <w:ind w:leftChars="250" w:left="600"/>
         <w:jc w:val="both"/>
         <w:rPr>
@@ -18228,7 +18216,7 @@
     </w:p>
     <w:p>
       <w:pPr>
-        <w:spacing w:beforeLines="30" w:before="108" w:line="370" w:lineRule="exact"/>
+        <w:spacing w:beforeLines="30" w:line="370" w:lineRule="exact"/>
         <w:ind w:leftChars="250" w:left="600"/>
         <w:rPr>
           <w:b/>
@@ -18597,7 +18585,7 @@
     </w:p>
     <w:p>
       <w:pPr>
-        <w:spacing w:beforeLines="30" w:before="108" w:line="370" w:lineRule="exact"/>
+        <w:spacing w:beforeLines="30" w:line="370" w:lineRule="exact"/>
         <w:ind w:leftChars="350" w:left="840"/>
         <w:jc w:val="both"/>
         <w:rPr>
@@ -18725,7 +18713,7 @@
     </w:p>
     <w:p>
       <w:pPr>
-        <w:spacing w:beforeLines="30" w:before="108" w:line="370" w:lineRule="exact"/>
+        <w:spacing w:beforeLines="30" w:line="370" w:lineRule="exact"/>
         <w:ind w:leftChars="350" w:left="840"/>
         <w:jc w:val="both"/>
         <w:rPr>
@@ -18867,7 +18855,7 @@
     </w:p>
     <w:p>
       <w:pPr>
-        <w:spacing w:beforeLines="30" w:before="108" w:line="370" w:lineRule="exact"/>
+        <w:spacing w:beforeLines="30" w:line="370" w:lineRule="exact"/>
         <w:ind w:leftChars="300" w:left="720"/>
         <w:rPr>
           <w:rFonts w:eastAsia="標楷體"/>
@@ -19036,7 +19024,7 @@
     </w:p>
     <w:p>
       <w:pPr>
-        <w:spacing w:beforeLines="30" w:before="108" w:line="370" w:lineRule="exact"/>
+        <w:spacing w:beforeLines="30" w:line="370" w:lineRule="exact"/>
         <w:ind w:leftChars="300" w:left="720"/>
         <w:rPr>
           <w:rFonts w:eastAsia="標楷體"/>
@@ -19198,7 +19186,7 @@
     </w:p>
     <w:p>
       <w:pPr>
-        <w:spacing w:beforeLines="30" w:before="108" w:line="334" w:lineRule="exact"/>
+        <w:spacing w:beforeLines="30" w:line="334" w:lineRule="exact"/>
         <w:ind w:leftChars="300" w:left="720"/>
         <w:rPr>
           <w:color w:val="auto"/>
@@ -19379,7 +19367,7 @@
     </w:p>
     <w:p>
       <w:pPr>
-        <w:spacing w:beforeLines="30" w:before="108" w:line="334" w:lineRule="exact"/>
+        <w:spacing w:beforeLines="30" w:line="334" w:lineRule="exact"/>
         <w:ind w:leftChars="250" w:left="600"/>
         <w:jc w:val="both"/>
         <w:rPr>
@@ -19681,7 +19669,7 @@
     </w:p>
     <w:p>
       <w:pPr>
-        <w:spacing w:beforeLines="30" w:before="108" w:line="334" w:lineRule="exact"/>
+        <w:spacing w:beforeLines="30" w:line="334" w:lineRule="exact"/>
         <w:ind w:leftChars="350" w:left="840"/>
         <w:jc w:val="both"/>
         <w:rPr>
@@ -19785,7 +19773,7 @@
     </w:p>
     <w:p>
       <w:pPr>
-        <w:spacing w:beforeLines="30" w:before="108" w:line="334" w:lineRule="exact"/>
+        <w:spacing w:beforeLines="30" w:line="334" w:lineRule="exact"/>
         <w:ind w:leftChars="350" w:left="840"/>
         <w:jc w:val="both"/>
         <w:rPr>
@@ -19889,7 +19877,7 @@
     </w:p>
     <w:p>
       <w:pPr>
-        <w:spacing w:beforeLines="30" w:before="108" w:line="334" w:lineRule="exact"/>
+        <w:spacing w:beforeLines="30" w:line="334" w:lineRule="exact"/>
         <w:ind w:leftChars="350" w:left="840"/>
         <w:jc w:val="both"/>
         <w:rPr>
@@ -19980,7 +19968,7 @@
     </w:p>
     <w:p>
       <w:pPr>
-        <w:spacing w:beforeLines="30" w:before="108" w:line="334" w:lineRule="exact"/>
+        <w:spacing w:beforeLines="30" w:line="334" w:lineRule="exact"/>
         <w:ind w:leftChars="350" w:left="840"/>
         <w:jc w:val="both"/>
         <w:rPr>
@@ -20071,7 +20059,7 @@
     </w:p>
     <w:p>
       <w:pPr>
-        <w:spacing w:beforeLines="30" w:before="108" w:line="334" w:lineRule="exact"/>
+        <w:spacing w:beforeLines="30" w:line="334" w:lineRule="exact"/>
         <w:ind w:leftChars="300" w:left="720"/>
         <w:jc w:val="both"/>
         <w:rPr>
@@ -20205,7 +20193,7 @@
     </w:p>
     <w:p>
       <w:pPr>
-        <w:spacing w:beforeLines="30" w:before="108" w:line="334" w:lineRule="exact"/>
+        <w:spacing w:beforeLines="30" w:line="334" w:lineRule="exact"/>
         <w:ind w:leftChars="250" w:left="600"/>
         <w:jc w:val="both"/>
         <w:rPr>
@@ -20361,7 +20349,7 @@
     </w:p>
     <w:p>
       <w:pPr>
-        <w:spacing w:beforeLines="30" w:before="108" w:line="334" w:lineRule="exact"/>
+        <w:spacing w:beforeLines="30" w:line="334" w:lineRule="exact"/>
         <w:ind w:leftChars="200" w:left="480"/>
         <w:rPr>
           <w:b/>
@@ -20467,7 +20455,7 @@
     </w:p>
     <w:p>
       <w:pPr>
-        <w:spacing w:beforeLines="30" w:before="108" w:line="334" w:lineRule="exact"/>
+        <w:spacing w:beforeLines="30" w:line="334" w:lineRule="exact"/>
         <w:ind w:leftChars="150" w:left="360"/>
         <w:jc w:val="both"/>
         <w:rPr>
@@ -20658,7 +20646,7 @@
     </w:p>
     <w:p>
       <w:pPr>
-        <w:spacing w:beforeLines="30" w:before="108"/>
+        <w:spacing w:beforeLines="30"/>
         <w:ind w:leftChars="200" w:left="480"/>
         <w:jc w:val="both"/>
         <w:rPr>
@@ -20795,7 +20783,7 @@
     </w:p>
     <w:p>
       <w:pPr>
-        <w:spacing w:beforeLines="30" w:before="108"/>
+        <w:spacing w:beforeLines="30"/>
         <w:ind w:leftChars="200" w:left="480"/>
         <w:jc w:val="both"/>
         <w:rPr>
@@ -20945,7 +20933,7 @@
     </w:p>
     <w:p>
       <w:pPr>
-        <w:spacing w:beforeLines="30" w:before="108"/>
+        <w:spacing w:beforeLines="30"/>
         <w:ind w:leftChars="200" w:left="480"/>
         <w:jc w:val="both"/>
         <w:rPr>
@@ -21366,7 +21354,7 @@
     </w:p>
     <w:p>
       <w:pPr>
-        <w:spacing w:beforeLines="30" w:before="108"/>
+        <w:spacing w:beforeLines="30"/>
         <w:ind w:leftChars="200" w:left="480"/>
         <w:jc w:val="both"/>
         <w:rPr>
@@ -21484,7 +21472,7 @@
     </w:p>
     <w:p>
       <w:pPr>
-        <w:spacing w:beforeLines="30" w:before="108" w:line="346" w:lineRule="exact"/>
+        <w:spacing w:beforeLines="30" w:line="346" w:lineRule="exact"/>
         <w:ind w:leftChars="200" w:left="480"/>
         <w:jc w:val="both"/>
         <w:rPr>
@@ -21666,7 +21654,7 @@
     </w:p>
     <w:p>
       <w:pPr>
-        <w:spacing w:beforeLines="30" w:before="108" w:line="346" w:lineRule="exact"/>
+        <w:spacing w:beforeLines="30" w:line="346" w:lineRule="exact"/>
         <w:ind w:leftChars="250" w:left="600"/>
         <w:jc w:val="both"/>
         <w:rPr>
@@ -21771,7 +21759,7 @@
     </w:p>
     <w:p>
       <w:pPr>
-        <w:spacing w:beforeLines="30" w:before="108" w:line="346" w:lineRule="exact"/>
+        <w:spacing w:beforeLines="30" w:line="346" w:lineRule="exact"/>
         <w:ind w:leftChars="200" w:left="480"/>
         <w:jc w:val="both"/>
         <w:rPr>
@@ -21936,7 +21924,7 @@
     </w:p>
     <w:p>
       <w:pPr>
-        <w:spacing w:beforeLines="30" w:before="108" w:line="346" w:lineRule="exact"/>
+        <w:spacing w:beforeLines="30" w:line="346" w:lineRule="exact"/>
         <w:ind w:leftChars="200" w:left="480"/>
         <w:jc w:val="both"/>
         <w:rPr>
@@ -22112,7 +22100,7 @@
     </w:p>
     <w:p>
       <w:pPr>
-        <w:spacing w:beforeLines="30" w:before="108"/>
+        <w:spacing w:beforeLines="30"/>
         <w:ind w:leftChars="250" w:left="600"/>
         <w:jc w:val="both"/>
         <w:rPr>
@@ -22368,7 +22356,7 @@
     </w:p>
     <w:p>
       <w:pPr>
-        <w:spacing w:beforeLines="30" w:before="108"/>
+        <w:spacing w:beforeLines="30"/>
         <w:ind w:leftChars="200" w:left="480"/>
         <w:jc w:val="both"/>
         <w:rPr>
@@ -22446,7 +22434,7 @@
     <w:p>
       <w:pPr>
         <w:snapToGrid w:val="0"/>
-        <w:spacing w:beforeLines="30" w:before="108"/>
+        <w:spacing w:beforeLines="30"/>
         <w:ind w:leftChars="150" w:left="360"/>
         <w:jc w:val="both"/>
         <w:rPr>
@@ -22702,7 +22690,7 @@
     </w:p>
     <w:p>
       <w:pPr>
-        <w:spacing w:beforeLines="30" w:before="108"/>
+        <w:spacing w:beforeLines="30"/>
         <w:ind w:leftChars="200" w:left="480"/>
         <w:jc w:val="both"/>
         <w:rPr>
@@ -22932,7 +22920,7 @@
     <w:p>
       <w:pPr>
         <w:snapToGrid w:val="0"/>
-        <w:spacing w:beforeLines="30" w:before="108"/>
+        <w:spacing w:beforeLines="30"/>
         <w:ind w:leftChars="150" w:left="360"/>
         <w:jc w:val="both"/>
         <w:rPr>
@@ -23092,7 +23080,7 @@
     <w:p>
       <w:pPr>
         <w:snapToGrid w:val="0"/>
-        <w:spacing w:beforeLines="30" w:before="108"/>
+        <w:spacing w:beforeLines="30"/>
         <w:ind w:leftChars="100" w:left="240"/>
         <w:jc w:val="both"/>
         <w:rPr>
@@ -23769,7 +23757,7 @@
     </w:p>
     <w:p>
       <w:pPr>
-        <w:spacing w:beforeLines="30" w:before="108" w:line="370" w:lineRule="exact"/>
+        <w:spacing w:beforeLines="30" w:line="370" w:lineRule="exact"/>
         <w:ind w:leftChars="200" w:left="480"/>
         <w:jc w:val="both"/>
         <w:rPr>
@@ -23959,7 +23947,7 @@
     </w:p>
     <w:p>
       <w:pPr>
-        <w:spacing w:beforeLines="30" w:before="108" w:line="370" w:lineRule="exact"/>
+        <w:spacing w:beforeLines="30" w:line="370" w:lineRule="exact"/>
         <w:ind w:leftChars="250" w:left="600"/>
         <w:jc w:val="both"/>
         <w:rPr>
@@ -24182,7 +24170,7 @@
     </w:p>
     <w:p>
       <w:pPr>
-        <w:spacing w:beforeLines="30" w:before="108" w:line="370" w:lineRule="exact"/>
+        <w:spacing w:beforeLines="30" w:line="370" w:lineRule="exact"/>
         <w:ind w:leftChars="300" w:left="720"/>
         <w:jc w:val="both"/>
         <w:rPr>
@@ -24302,7 +24290,7 @@
     </w:p>
     <w:p>
       <w:pPr>
-        <w:spacing w:beforeLines="30" w:before="108" w:line="370" w:lineRule="exact"/>
+        <w:spacing w:beforeLines="30" w:line="370" w:lineRule="exact"/>
         <w:ind w:leftChars="300" w:left="720"/>
         <w:jc w:val="both"/>
         <w:rPr>
@@ -24419,7 +24407,7 @@
     </w:p>
     <w:p>
       <w:pPr>
-        <w:spacing w:beforeLines="30" w:before="108" w:line="370" w:lineRule="exact"/>
+        <w:spacing w:beforeLines="30" w:line="370" w:lineRule="exact"/>
         <w:ind w:leftChars="300" w:left="720"/>
         <w:jc w:val="both"/>
         <w:rPr>
@@ -24565,7 +24553,7 @@
     </w:p>
     <w:p>
       <w:pPr>
-        <w:spacing w:beforeLines="30" w:before="108" w:line="370" w:lineRule="exact"/>
+        <w:spacing w:beforeLines="30" w:line="370" w:lineRule="exact"/>
         <w:ind w:leftChars="300" w:left="720"/>
         <w:jc w:val="both"/>
         <w:rPr>
@@ -24861,7 +24849,7 @@
     </w:p>
     <w:p>
       <w:pPr>
-        <w:spacing w:beforeLines="30" w:before="108" w:line="370" w:lineRule="exact"/>
+        <w:spacing w:beforeLines="30" w:line="370" w:lineRule="exact"/>
         <w:ind w:leftChars="400" w:left="960"/>
         <w:jc w:val="both"/>
         <w:rPr>
@@ -24939,7 +24927,7 @@
     </w:p>
     <w:p>
       <w:pPr>
-        <w:spacing w:beforeLines="30" w:before="108" w:line="370" w:lineRule="exact"/>
+        <w:spacing w:beforeLines="30" w:line="370" w:lineRule="exact"/>
         <w:ind w:leftChars="350" w:left="840"/>
         <w:jc w:val="both"/>
         <w:rPr>
@@ -25087,7 +25075,7 @@
     </w:p>
     <w:p>
       <w:pPr>
-        <w:spacing w:beforeLines="30" w:before="108" w:line="370" w:lineRule="exact"/>
+        <w:spacing w:beforeLines="30" w:line="370" w:lineRule="exact"/>
         <w:ind w:leftChars="400" w:left="960"/>
         <w:jc w:val="both"/>
         <w:rPr>
@@ -25165,7 +25153,7 @@
     </w:p>
     <w:p>
       <w:pPr>
-        <w:spacing w:beforeLines="30" w:before="108" w:line="370" w:lineRule="exact"/>
+        <w:spacing w:beforeLines="30" w:line="370" w:lineRule="exact"/>
         <w:ind w:leftChars="300" w:left="720"/>
         <w:jc w:val="both"/>
         <w:rPr>
@@ -25331,7 +25319,7 @@
     <w:p>
       <w:pPr>
         <w:keepNext/>
-        <w:spacing w:beforeLines="30" w:before="108" w:line="346" w:lineRule="exact"/>
+        <w:spacing w:beforeLines="30" w:line="346" w:lineRule="exact"/>
         <w:ind w:leftChars="200" w:left="480"/>
         <w:jc w:val="both"/>
         <w:rPr>
@@ -25422,7 +25410,7 @@
     </w:p>
     <w:p>
       <w:pPr>
-        <w:spacing w:beforeLines="30" w:before="108" w:line="346" w:lineRule="exact"/>
+        <w:spacing w:beforeLines="30" w:line="346" w:lineRule="exact"/>
         <w:ind w:leftChars="150" w:left="360"/>
         <w:jc w:val="both"/>
         <w:rPr>
@@ -25866,7 +25854,7 @@
     </w:p>
     <w:p>
       <w:pPr>
-        <w:spacing w:beforeLines="30" w:before="108" w:line="346" w:lineRule="exact"/>
+        <w:spacing w:beforeLines="30" w:line="346" w:lineRule="exact"/>
         <w:ind w:leftChars="150" w:left="1080" w:hangingChars="300" w:hanging="720"/>
         <w:jc w:val="both"/>
         <w:rPr>
@@ -26052,7 +26040,7 @@
     </w:p>
     <w:p>
       <w:pPr>
-        <w:spacing w:beforeLines="30" w:before="108" w:line="346" w:lineRule="exact"/>
+        <w:spacing w:beforeLines="30" w:line="346" w:lineRule="exact"/>
         <w:ind w:leftChars="200" w:left="480"/>
         <w:jc w:val="both"/>
         <w:rPr>
@@ -26276,7 +26264,7 @@
     </w:p>
     <w:p>
       <w:pPr>
-        <w:spacing w:beforeLines="30" w:before="108" w:line="346" w:lineRule="exact"/>
+        <w:spacing w:beforeLines="30" w:line="346" w:lineRule="exact"/>
         <w:ind w:leftChars="150" w:left="360"/>
         <w:jc w:val="both"/>
         <w:rPr>
@@ -26646,7 +26634,7 @@
     </w:p>
     <w:p>
       <w:pPr>
-        <w:spacing w:beforeLines="30" w:before="108" w:line="346" w:lineRule="exact"/>
+        <w:spacing w:beforeLines="30" w:line="346" w:lineRule="exact"/>
         <w:ind w:leftChars="300" w:left="720"/>
         <w:jc w:val="both"/>
         <w:rPr>
@@ -26724,7 +26712,7 @@
     </w:p>
     <w:p>
       <w:pPr>
-        <w:spacing w:beforeLines="30" w:before="108" w:line="346" w:lineRule="exact"/>
+        <w:spacing w:beforeLines="30" w:line="346" w:lineRule="exact"/>
         <w:ind w:leftChars="250" w:left="600"/>
         <w:jc w:val="both"/>
         <w:rPr>
@@ -26843,7 +26831,7 @@
     </w:p>
     <w:p>
       <w:pPr>
-        <w:spacing w:beforeLines="30" w:before="108" w:line="346" w:lineRule="exact"/>
+        <w:spacing w:beforeLines="30" w:line="346" w:lineRule="exact"/>
         <w:ind w:leftChars="200" w:left="480"/>
         <w:jc w:val="both"/>
         <w:rPr>
@@ -26976,7 +26964,7 @@
     </w:p>
     <w:p>
       <w:pPr>
-        <w:spacing w:beforeLines="30" w:before="108"/>
+        <w:spacing w:beforeLines="30"/>
         <w:ind w:leftChars="150" w:left="360"/>
         <w:jc w:val="both"/>
         <w:rPr>
@@ -27310,7 +27298,7 @@
     <w:p>
       <w:pPr>
         <w:keepNext/>
-        <w:spacing w:beforeLines="30" w:before="108"/>
+        <w:spacing w:beforeLines="30"/>
         <w:ind w:leftChars="200" w:left="480"/>
         <w:jc w:val="both"/>
         <w:rPr>
@@ -27448,7 +27436,7 @@
     </w:p>
     <w:p>
       <w:pPr>
-        <w:spacing w:beforeLines="30" w:before="108"/>
+        <w:spacing w:beforeLines="30"/>
         <w:ind w:leftChars="150" w:left="360"/>
         <w:jc w:val="both"/>
         <w:rPr>
@@ -27675,7 +27663,7 @@
     </w:p>
     <w:p>
       <w:pPr>
-        <w:spacing w:beforeLines="30" w:before="108"/>
+        <w:spacing w:beforeLines="30"/>
         <w:ind w:leftChars="150" w:left="360"/>
         <w:jc w:val="both"/>
         <w:rPr>
@@ -27880,7 +27868,7 @@
     </w:p>
     <w:p>
       <w:pPr>
-        <w:spacing w:beforeLines="30" w:before="108"/>
+        <w:spacing w:beforeLines="30"/>
         <w:ind w:leftChars="150" w:left="360"/>
         <w:jc w:val="both"/>
         <w:rPr>
@@ -28659,7 +28647,7 @@
     </w:p>
     <w:p>
       <w:pPr>
-        <w:spacing w:beforeLines="30" w:before="108"/>
+        <w:spacing w:beforeLines="30"/>
         <w:ind w:leftChars="200" w:left="480"/>
         <w:jc w:val="both"/>
         <w:rPr>
@@ -28885,7 +28873,7 @@
     </w:p>
     <w:p>
       <w:pPr>
-        <w:spacing w:beforeLines="30" w:before="108"/>
+        <w:spacing w:beforeLines="30"/>
         <w:ind w:leftChars="100" w:left="240"/>
         <w:jc w:val="both"/>
         <w:rPr>
@@ -29384,7 +29372,7 @@
     </w:p>
     <w:p>
       <w:pPr>
-        <w:spacing w:beforeLines="30" w:before="108" w:line="340" w:lineRule="exact"/>
+        <w:spacing w:beforeLines="30" w:line="340" w:lineRule="exact"/>
         <w:ind w:leftChars="200" w:left="480"/>
         <w:jc w:val="both"/>
         <w:rPr>
@@ -29582,7 +29570,7 @@
     </w:p>
     <w:p>
       <w:pPr>
-        <w:spacing w:beforeLines="30" w:before="108" w:line="340" w:lineRule="exact"/>
+        <w:spacing w:beforeLines="30" w:line="340" w:lineRule="exact"/>
         <w:ind w:leftChars="200" w:left="480"/>
         <w:jc w:val="both"/>
         <w:rPr>
@@ -29688,7 +29676,7 @@
     </w:p>
     <w:p>
       <w:pPr>
-        <w:spacing w:beforeLines="30" w:before="108" w:line="340" w:lineRule="exact"/>
+        <w:spacing w:beforeLines="30" w:line="340" w:lineRule="exact"/>
         <w:ind w:leftChars="200" w:left="480"/>
         <w:jc w:val="both"/>
         <w:rPr>
@@ -29794,7 +29782,7 @@
     </w:p>
     <w:p>
       <w:pPr>
-        <w:spacing w:beforeLines="20" w:before="72" w:line="340" w:lineRule="exact"/>
+        <w:spacing w:beforeLines="20" w:line="340" w:lineRule="exact"/>
         <w:ind w:leftChars="200" w:left="480"/>
         <w:jc w:val="both"/>
         <w:rPr>
@@ -29813,7 +29801,7 @@
     </w:p>
     <w:p>
       <w:pPr>
-        <w:spacing w:beforeLines="30" w:before="108" w:line="340" w:lineRule="exact"/>
+        <w:spacing w:beforeLines="30" w:line="340" w:lineRule="exact"/>
         <w:ind w:leftChars="150" w:left="360"/>
         <w:jc w:val="both"/>
         <w:rPr>
@@ -29917,7 +29905,7 @@
     </w:p>
     <w:p>
       <w:pPr>
-        <w:spacing w:beforeLines="30" w:before="108" w:line="340" w:lineRule="exact"/>
+        <w:spacing w:beforeLines="30" w:line="340" w:lineRule="exact"/>
         <w:ind w:leftChars="150" w:left="360"/>
         <w:jc w:val="both"/>
         <w:rPr>
@@ -30019,8 +30007,8 @@
           <w:lang w:bidi="sa-IN"/>
         </w:rPr>
       </w:pPr>
-      <w:bookmarkStart w:id="2" w:name="0328b11"/>
-      <w:bookmarkEnd w:id="2"/>
+      <w:bookmarkStart w:id="1" w:name="0328b11"/>
+      <w:bookmarkEnd w:id="1"/>
       <w:r>
         <w:rPr>
           <w:color w:val="auto"/>
@@ -30376,7 +30364,7 @@
     </w:p>
     <w:p>
       <w:pPr>
-        <w:spacing w:beforeLines="30" w:before="108" w:line="340" w:lineRule="exact"/>
+        <w:spacing w:beforeLines="30" w:line="340" w:lineRule="exact"/>
         <w:ind w:leftChars="250" w:left="600"/>
         <w:jc w:val="both"/>
         <w:rPr>
@@ -30576,7 +30564,7 @@
     </w:p>
     <w:p>
       <w:pPr>
-        <w:spacing w:beforeLines="20" w:before="72" w:line="340" w:lineRule="exact"/>
+        <w:spacing w:beforeLines="20" w:line="340" w:lineRule="exact"/>
         <w:ind w:leftChars="250" w:left="600"/>
         <w:jc w:val="both"/>
         <w:rPr>
@@ -30594,7 +30582,7 @@
     </w:p>
     <w:p>
       <w:pPr>
-        <w:spacing w:beforeLines="30" w:before="108" w:line="340" w:lineRule="exact"/>
+        <w:spacing w:beforeLines="30" w:line="340" w:lineRule="exact"/>
         <w:ind w:leftChars="200" w:left="480"/>
         <w:rPr>
           <w:b/>
@@ -31056,7 +31044,7 @@
     </w:p>
     <w:p>
       <w:pPr>
-        <w:spacing w:beforeLines="30" w:before="108"/>
+        <w:spacing w:beforeLines="30"/>
         <w:ind w:leftChars="350" w:left="840"/>
         <w:jc w:val="both"/>
         <w:rPr>
@@ -31245,7 +31233,7 @@
     </w:p>
     <w:p>
       <w:pPr>
-        <w:spacing w:beforeLines="30" w:before="108"/>
+        <w:spacing w:beforeLines="30"/>
         <w:ind w:leftChars="350" w:left="840"/>
         <w:jc w:val="both"/>
         <w:rPr>
@@ -31395,7 +31383,7 @@
     </w:p>
     <w:p>
       <w:pPr>
-        <w:spacing w:beforeLines="20" w:before="72"/>
+        <w:spacing w:beforeLines="20"/>
         <w:ind w:leftChars="350" w:left="840"/>
         <w:jc w:val="both"/>
         <w:rPr>
@@ -31483,7 +31471,7 @@
     </w:p>
     <w:p>
       <w:pPr>
-        <w:spacing w:beforeLines="30" w:before="108"/>
+        <w:spacing w:beforeLines="30"/>
         <w:ind w:leftChars="300" w:left="720"/>
         <w:jc w:val="both"/>
         <w:rPr>
@@ -31710,7 +31698,7 @@
     </w:p>
     <w:p>
       <w:pPr>
-        <w:spacing w:beforeLines="30" w:before="108"/>
+        <w:spacing w:beforeLines="30"/>
         <w:ind w:leftChars="350" w:left="840"/>
         <w:jc w:val="both"/>
         <w:rPr>
@@ -31887,7 +31875,7 @@
     </w:p>
     <w:p>
       <w:pPr>
-        <w:spacing w:beforeLines="30" w:before="108"/>
+        <w:spacing w:beforeLines="30"/>
         <w:ind w:leftChars="250" w:left="600"/>
         <w:jc w:val="both"/>
         <w:rPr>
@@ -31977,7 +31965,7 @@
     </w:p>
     <w:p>
       <w:pPr>
-        <w:spacing w:beforeLines="30" w:before="108"/>
+        <w:spacing w:beforeLines="30"/>
         <w:ind w:leftChars="150" w:left="360"/>
         <w:jc w:val="both"/>
         <w:rPr>
@@ -32127,7 +32115,7 @@
     </w:p>
     <w:p>
       <w:pPr>
-        <w:spacing w:beforeLines="30" w:before="108"/>
+        <w:spacing w:beforeLines="30"/>
         <w:ind w:leftChars="100" w:left="240"/>
         <w:jc w:val="both"/>
         <w:rPr>
@@ -32478,7 +32466,7 @@
     </w:p>
     <w:p>
       <w:pPr>
-        <w:spacing w:beforeLines="30" w:before="108"/>
+        <w:spacing w:beforeLines="30"/>
         <w:ind w:leftChars="200" w:left="480"/>
         <w:jc w:val="both"/>
         <w:rPr>
@@ -32610,7 +32598,7 @@
     </w:p>
     <w:p>
       <w:pPr>
-        <w:spacing w:beforeLines="30" w:before="108"/>
+        <w:spacing w:beforeLines="30"/>
         <w:ind w:leftChars="200" w:left="480"/>
         <w:jc w:val="both"/>
         <w:rPr>
@@ -32730,7 +32718,7 @@
     </w:p>
     <w:p>
       <w:pPr>
-        <w:spacing w:beforeLines="30" w:before="108"/>
+        <w:spacing w:beforeLines="30"/>
         <w:ind w:leftChars="150" w:left="360"/>
         <w:jc w:val="both"/>
         <w:rPr>
@@ -32997,7 +32985,7 @@
     </w:p>
     <w:p>
       <w:pPr>
-        <w:spacing w:beforeLines="30" w:before="108"/>
+        <w:spacing w:beforeLines="30"/>
         <w:ind w:leftChars="200" w:left="480"/>
         <w:jc w:val="both"/>
         <w:rPr>
@@ -33437,7 +33425,7 @@
     </w:p>
     <w:p>
       <w:pPr>
-        <w:spacing w:beforeLines="30" w:before="108"/>
+        <w:spacing w:beforeLines="30"/>
         <w:ind w:leftChars="200" w:left="480"/>
         <w:jc w:val="both"/>
         <w:rPr>
@@ -33630,7 +33618,7 @@
     </w:p>
     <w:p>
       <w:pPr>
-        <w:spacing w:beforeLines="20" w:before="72" w:line="356" w:lineRule="exact"/>
+        <w:spacing w:beforeLines="20" w:line="356" w:lineRule="exact"/>
         <w:ind w:leftChars="200" w:left="480"/>
         <w:jc w:val="both"/>
         <w:rPr>
@@ -33655,7 +33643,7 @@
     </w:p>
     <w:p>
       <w:pPr>
-        <w:spacing w:beforeLines="30" w:before="108" w:line="356" w:lineRule="exact"/>
+        <w:spacing w:beforeLines="30" w:line="356" w:lineRule="exact"/>
         <w:ind w:leftChars="100" w:left="240"/>
         <w:jc w:val="both"/>
         <w:rPr>
@@ -33831,7 +33819,7 @@
     </w:p>
     <w:p>
       <w:pPr>
-        <w:spacing w:beforeLines="30" w:before="108" w:line="356" w:lineRule="exact"/>
+        <w:spacing w:beforeLines="30" w:line="356" w:lineRule="exact"/>
         <w:ind w:leftChars="150" w:left="360"/>
         <w:jc w:val="both"/>
         <w:rPr>
@@ -33985,7 +33973,7 @@
     </w:p>
     <w:p>
       <w:pPr>
-        <w:spacing w:beforeLines="20" w:before="72" w:line="356" w:lineRule="exact"/>
+        <w:spacing w:beforeLines="20" w:line="356" w:lineRule="exact"/>
         <w:ind w:leftChars="100" w:left="960" w:hangingChars="300" w:hanging="720"/>
         <w:jc w:val="both"/>
         <w:rPr>
@@ -34177,7 +34165,7 @@
     </w:p>
     <w:p>
       <w:pPr>
-        <w:spacing w:beforeLines="20" w:before="72" w:line="356" w:lineRule="exact"/>
+        <w:spacing w:beforeLines="20" w:line="356" w:lineRule="exact"/>
         <w:ind w:leftChars="200" w:left="480"/>
         <w:jc w:val="both"/>
         <w:rPr>
@@ -34234,7 +34222,7 @@
     </w:p>
     <w:p>
       <w:pPr>
-        <w:spacing w:beforeLines="30" w:before="108" w:line="356" w:lineRule="exact"/>
+        <w:spacing w:beforeLines="30" w:line="356" w:lineRule="exact"/>
         <w:ind w:leftChars="200" w:left="480"/>
         <w:rPr>
           <w:b/>
@@ -34472,7 +34460,7 @@
     </w:p>
     <w:p>
       <w:pPr>
-        <w:spacing w:beforeLines="30" w:before="108" w:line="356" w:lineRule="exact"/>
+        <w:spacing w:beforeLines="30" w:line="356" w:lineRule="exact"/>
         <w:ind w:leftChars="250" w:left="600"/>
         <w:jc w:val="both"/>
         <w:rPr>
@@ -34630,7 +34618,7 @@
     </w:p>
     <w:p>
       <w:pPr>
-        <w:spacing w:beforeLines="30" w:before="108" w:line="356" w:lineRule="exact"/>
+        <w:spacing w:beforeLines="30" w:line="356" w:lineRule="exact"/>
         <w:ind w:leftChars="100" w:left="240"/>
         <w:jc w:val="both"/>
         <w:rPr>
@@ -34890,7 +34878,7 @@
     </w:p>
     <w:p>
       <w:pPr>
-        <w:spacing w:beforeLines="30" w:before="108"/>
+        <w:spacing w:beforeLines="30"/>
         <w:ind w:leftChars="100" w:left="240"/>
         <w:jc w:val="both"/>
         <w:rPr>
@@ -35067,7 +35055,7 @@
     </w:p>
     <w:p>
       <w:pPr>
-        <w:spacing w:beforeLines="20" w:before="72"/>
+        <w:spacing w:beforeLines="20"/>
         <w:ind w:leftChars="150" w:left="360"/>
         <w:jc w:val="both"/>
         <w:rPr>
@@ -35085,7 +35073,7 @@
     </w:p>
     <w:p>
       <w:pPr>
-        <w:spacing w:beforeLines="30" w:before="108"/>
+        <w:spacing w:beforeLines="30"/>
         <w:ind w:leftChars="150" w:left="360"/>
         <w:jc w:val="both"/>
         <w:rPr>
@@ -35290,7 +35278,7 @@
     </w:p>
     <w:p>
       <w:pPr>
-        <w:spacing w:beforeLines="20" w:before="72"/>
+        <w:spacing w:beforeLines="20"/>
         <w:ind w:leftChars="150" w:left="360"/>
         <w:jc w:val="both"/>
         <w:rPr>
@@ -35369,7 +35357,7 @@
     </w:p>
     <w:p>
       <w:pPr>
-        <w:spacing w:beforeLines="30" w:before="108"/>
+        <w:spacing w:beforeLines="30"/>
         <w:ind w:leftChars="150" w:left="360"/>
         <w:jc w:val="both"/>
         <w:rPr>
@@ -35393,6 +35381,8 @@
         </w:rPr>
         <w:t>$</w:t>
       </w:r>
+      <w:bookmarkStart w:id="2" w:name="_GoBack"/>
+      <w:bookmarkEnd w:id="2"/>
       <w:r>
         <w:rPr>
           <w:rFonts w:hint="eastAsia"/>
@@ -35472,7 +35462,7 @@
 </file>
 
 <file path=word/endnotes.xml><?xml version="1.0" encoding="utf-8"?>
-<w:endnotes xmlns:wpc="http://schemas.microsoft.com/office/word/2010/wordprocessingCanvas" xmlns:mc="http://schemas.openxmlformats.org/markup-compatibility/2006" xmlns:o="urn:schemas-microsoft-com:office:office" xmlns:r="http://schemas.openxmlformats.org/officeDocument/2006/relationships" xmlns:m="http://schemas.openxmlformats.org/officeDocument/2006/math" xmlns:v="urn:schemas-microsoft-com:vml" xmlns:wp14="http://schemas.microsoft.com/office/word/2010/wordprocessingDrawing" xmlns:wp="http://schemas.openxmlformats.org/drawingml/2006/wordprocessingDrawing" xmlns:w10="urn:schemas-microsoft-com:office:word" xmlns:w="http://schemas.openxmlformats.org/wordprocessingml/2006/main" xmlns:w14="http://schemas.microsoft.com/office/word/2010/wordml" xmlns:w15="http://schemas.microsoft.com/office/word/2012/wordml" xmlns:wpg="http://schemas.microsoft.com/office/word/2010/wordprocessingGroup" xmlns:wpi="http://schemas.microsoft.com/office/word/2010/wordprocessingInk" xmlns:wne="http://schemas.microsoft.com/office/word/2006/wordml" xmlns:wps="http://schemas.microsoft.com/office/word/2010/wordprocessingShape" mc:Ignorable="w14 w15 wp14">
+<w:endnotes xmlns:ve="http://schemas.openxmlformats.org/markup-compatibility/2006" xmlns:o="urn:schemas-microsoft-com:office:office" xmlns:r="http://schemas.openxmlformats.org/officeDocument/2006/relationships" xmlns:m="http://schemas.openxmlformats.org/officeDocument/2006/math" xmlns:v="urn:schemas-microsoft-com:vml" xmlns:wp="http://schemas.openxmlformats.org/drawingml/2006/wordprocessingDrawing" xmlns:w10="urn:schemas-microsoft-com:office:word" xmlns:w="http://schemas.openxmlformats.org/wordprocessingml/2006/main" xmlns:wne="http://schemas.microsoft.com/office/word/2006/wordml">
   <w:endnote w:type="separator" w:id="-1">
     <w:p>
       <w:pPr>
@@ -35503,7 +35493,7 @@
 </file>
 
 <file path=word/footer1.xml><?xml version="1.0" encoding="utf-8"?>
-<w:ftr xmlns:wpc="http://schemas.microsoft.com/office/word/2010/wordprocessingCanvas" xmlns:mc="http://schemas.openxmlformats.org/markup-compatibility/2006" xmlns:o="urn:schemas-microsoft-com:office:office" xmlns:r="http://schemas.openxmlformats.org/officeDocument/2006/relationships" xmlns:m="http://schemas.openxmlformats.org/officeDocument/2006/math" xmlns:v="urn:schemas-microsoft-com:vml" xmlns:wp14="http://schemas.microsoft.com/office/word/2010/wordprocessingDrawing" xmlns:wp="http://schemas.openxmlformats.org/drawingml/2006/wordprocessingDrawing" xmlns:w10="urn:schemas-microsoft-com:office:word" xmlns:w="http://schemas.openxmlformats.org/wordprocessingml/2006/main" xmlns:w14="http://schemas.microsoft.com/office/word/2010/wordml" xmlns:w15="http://schemas.microsoft.com/office/word/2012/wordml" xmlns:wpg="http://schemas.microsoft.com/office/word/2010/wordprocessingGroup" xmlns:wpi="http://schemas.microsoft.com/office/word/2010/wordprocessingInk" xmlns:wne="http://schemas.microsoft.com/office/word/2006/wordml" xmlns:wps="http://schemas.microsoft.com/office/word/2010/wordprocessingShape" mc:Ignorable="w14 w15 wp14">
+<w:ftr xmlns:ve="http://schemas.openxmlformats.org/markup-compatibility/2006" xmlns:o="urn:schemas-microsoft-com:office:office" xmlns:r="http://schemas.openxmlformats.org/officeDocument/2006/relationships" xmlns:m="http://schemas.openxmlformats.org/officeDocument/2006/math" xmlns:v="urn:schemas-microsoft-com:vml" xmlns:wp="http://schemas.openxmlformats.org/drawingml/2006/wordprocessingDrawing" xmlns:w10="urn:schemas-microsoft-com:office:word" xmlns:w="http://schemas.openxmlformats.org/wordprocessingml/2006/main" xmlns:wne="http://schemas.microsoft.com/office/word/2006/wordml">
   <w:sdt>
     <w:sdtPr>
       <w:id w:val="1967699615"/>
@@ -35546,7 +35536,7 @@
             <w:cs/>
             <w:lang w:bidi="sa-IN"/>
           </w:rPr>
-          <w:t>1040</w:t>
+          <w:t>1056</w:t>
         </w:r>
         <w:r>
           <w:rPr>
@@ -35561,7 +35551,7 @@
 </file>
 
 <file path=word/footer2.xml><?xml version="1.0" encoding="utf-8"?>
-<w:ftr xmlns:wpc="http://schemas.microsoft.com/office/word/2010/wordprocessingCanvas" xmlns:mc="http://schemas.openxmlformats.org/markup-compatibility/2006" xmlns:o="urn:schemas-microsoft-com:office:office" xmlns:r="http://schemas.openxmlformats.org/officeDocument/2006/relationships" xmlns:m="http://schemas.openxmlformats.org/officeDocument/2006/math" xmlns:v="urn:schemas-microsoft-com:vml" xmlns:wp14="http://schemas.microsoft.com/office/word/2010/wordprocessingDrawing" xmlns:wp="http://schemas.openxmlformats.org/drawingml/2006/wordprocessingDrawing" xmlns:w10="urn:schemas-microsoft-com:office:word" xmlns:w="http://schemas.openxmlformats.org/wordprocessingml/2006/main" xmlns:w14="http://schemas.microsoft.com/office/word/2010/wordml" xmlns:w15="http://schemas.microsoft.com/office/word/2012/wordml" xmlns:wpg="http://schemas.microsoft.com/office/word/2010/wordprocessingGroup" xmlns:wpi="http://schemas.microsoft.com/office/word/2010/wordprocessingInk" xmlns:wne="http://schemas.microsoft.com/office/word/2006/wordml" xmlns:wps="http://schemas.microsoft.com/office/word/2010/wordprocessingShape" mc:Ignorable="w14 w15 wp14">
+<w:ftr xmlns:ve="http://schemas.openxmlformats.org/markup-compatibility/2006" xmlns:o="urn:schemas-microsoft-com:office:office" xmlns:r="http://schemas.openxmlformats.org/officeDocument/2006/relationships" xmlns:m="http://schemas.openxmlformats.org/officeDocument/2006/math" xmlns:v="urn:schemas-microsoft-com:vml" xmlns:wp="http://schemas.openxmlformats.org/drawingml/2006/wordprocessingDrawing" xmlns:w10="urn:schemas-microsoft-com:office:word" xmlns:w="http://schemas.openxmlformats.org/wordprocessingml/2006/main" xmlns:wne="http://schemas.microsoft.com/office/word/2006/wordml">
   <w:sdt>
     <w:sdtPr>
       <w:id w:val="-1231075406"/>
@@ -35604,7 +35594,7 @@
             <w:cs/>
             <w:lang w:bidi="sa-IN"/>
           </w:rPr>
-          <w:t>1041</w:t>
+          <w:t>1055</w:t>
         </w:r>
         <w:r>
           <w:rPr>
@@ -35619,7 +35609,7 @@
 </file>
 
 <file path=word/footnotes.xml><?xml version="1.0" encoding="utf-8"?>
-<w:footnotes xmlns:wpc="http://schemas.microsoft.com/office/word/2010/wordprocessingCanvas" xmlns:mc="http://schemas.openxmlformats.org/markup-compatibility/2006" xmlns:o="urn:schemas-microsoft-com:office:office" xmlns:r="http://schemas.openxmlformats.org/officeDocument/2006/relationships" xmlns:m="http://schemas.openxmlformats.org/officeDocument/2006/math" xmlns:v="urn:schemas-microsoft-com:vml" xmlns:wp14="http://schemas.microsoft.com/office/word/2010/wordprocessingDrawing" xmlns:wp="http://schemas.openxmlformats.org/drawingml/2006/wordprocessingDrawing" xmlns:w10="urn:schemas-microsoft-com:office:word" xmlns:w="http://schemas.openxmlformats.org/wordprocessingml/2006/main" xmlns:w14="http://schemas.microsoft.com/office/word/2010/wordml" xmlns:w15="http://schemas.microsoft.com/office/word/2012/wordml" xmlns:wpg="http://schemas.microsoft.com/office/word/2010/wordprocessingGroup" xmlns:wpi="http://schemas.microsoft.com/office/word/2010/wordprocessingInk" xmlns:wne="http://schemas.microsoft.com/office/word/2006/wordml" xmlns:wps="http://schemas.microsoft.com/office/word/2010/wordprocessingShape" mc:Ignorable="w14 w15 wp14">
+<w:footnotes xmlns:ve="http://schemas.openxmlformats.org/markup-compatibility/2006" xmlns:o="urn:schemas-microsoft-com:office:office" xmlns:r="http://schemas.openxmlformats.org/officeDocument/2006/relationships" xmlns:m="http://schemas.openxmlformats.org/officeDocument/2006/math" xmlns:v="urn:schemas-microsoft-com:vml" xmlns:wp="http://schemas.openxmlformats.org/drawingml/2006/wordprocessingDrawing" xmlns:w10="urn:schemas-microsoft-com:office:word" xmlns:w="http://schemas.openxmlformats.org/wordprocessingml/2006/main" xmlns:wne="http://schemas.microsoft.com/office/word/2006/wordml">
   <w:footnote w:type="separator" w:id="-1">
     <w:p>
       <w:pPr>
@@ -40498,7 +40488,7 @@
     <w:p>
       <w:pPr>
         <w:pStyle w:val="a4"/>
-        <w:spacing w:beforeLines="10" w:before="36"/>
+        <w:spacing w:beforeLines="10"/>
         <w:jc w:val="both"/>
         <w:rPr>
           <w:sz w:val="22"/>
@@ -40507,6 +40497,27 @@
           <w:lang w:val="sa-IN" w:bidi="sa-IN"/>
         </w:rPr>
       </w:pPr>
+      <w:r>
+        <w:rPr>
+          <w:rFonts w:hint="eastAsia"/>
+          <w:sz w:val="22"/>
+          <w:szCs w:val="22"/>
+          <w:highlight w:val="yellow"/>
+          <w:vertAlign w:val="superscript"/>
+          <w:lang w:val="sa-IN" w:bidi="sa-IN"/>
+        </w:rPr>
+        <w:t>24</w:t>
+      </w:r>
+      <w:r>
+        <w:rPr>
+          <w:rFonts w:hint="eastAsia"/>
+          <w:sz w:val="22"/>
+          <w:szCs w:val="22"/>
+          <w:highlight w:val="yellow"/>
+          <w:lang w:val="sa-IN" w:bidi="sa-IN"/>
+        </w:rPr>
+        <w:t>!@</w:t>
+      </w:r>
       <w:r>
         <w:rPr>
           <w:rFonts w:hint="eastAsia"/>
@@ -40535,7 +40546,7 @@
                     <a:blip r:embed="rId1">
                       <a:extLst>
                         <a:ext uri="{28A0092B-C50C-407E-A947-70E740481C1C}">
-                          <a14:useLocalDpi xmlns:a14="http://schemas.microsoft.com/office/drawing/2010/main" val="0"/>
+                          <a14:useLocalDpi xmlns:a14="http://schemas.microsoft.com/office/drawing/2010/main" xmlns:wps="http://schemas.microsoft.com/office/word/2010/wordprocessingShape" xmlns:wpi="http://schemas.microsoft.com/office/word/2010/wordprocessingInk" xmlns:wpg="http://schemas.microsoft.com/office/word/2010/wordprocessingGroup" xmlns:w15="http://schemas.microsoft.com/office/word/2012/wordml" xmlns:w14="http://schemas.microsoft.com/office/word/2010/wordml" xmlns:w="http://schemas.openxmlformats.org/wordprocessingml/2006/main" xmlns:w10="urn:schemas-microsoft-com:office:word" xmlns:wp14="http://schemas.microsoft.com/office/word/2010/wordprocessingDrawing" xmlns:v="urn:schemas-microsoft-com:vml" xmlns:o="urn:schemas-microsoft-com:office:office" xmlns:mc="http://schemas.openxmlformats.org/markup-compatibility/2006" xmlns:wpc="http://schemas.microsoft.com/office/word/2010/wordprocessingCanvas" xmlns="" val="0"/>
                         </a:ext>
                       </a:extLst>
                     </a:blip>
@@ -40562,6 +40573,16 @@
             </a:graphic>
           </wp:inline>
         </w:drawing>
+      </w:r>
+      <w:r>
+        <w:rPr>
+          <w:rFonts w:hint="eastAsia"/>
+          <w:sz w:val="22"/>
+          <w:szCs w:val="22"/>
+          <w:highlight w:val="yellow"/>
+          <w:lang w:val="sa-IN" w:bidi="sa-IN"/>
+        </w:rPr>
+        <w:t>@!</w:t>
       </w:r>
     </w:p>
   </w:footnote>
@@ -50830,16 +50851,7 @@
           <w:sz w:val="22"/>
           <w:szCs w:val="22"/>
         </w:rPr>
-        <w:t>意有二種。（印順法師，《大智度</w:t>
-      </w:r>
-      <w:bookmarkStart w:id="0" w:name="_GoBack"/>
-      <w:bookmarkEnd w:id="0"/>
-      <w:r>
-        <w:rPr>
-          <w:sz w:val="22"/>
-          <w:szCs w:val="22"/>
-        </w:rPr>
-        <w:t>論筆記》［</w:t>
+        <w:t>意有二種。（印順法師，《大智度論筆記》［</w:t>
       </w:r>
       <w:r>
         <w:rPr>
@@ -61231,8 +61243,8 @@
         </w:rPr>
         <w:t>、苦智、集智、滅</w:t>
       </w:r>
-      <w:bookmarkStart w:id="1" w:name="0232c19"/>
-      <w:bookmarkEnd w:id="1"/>
+      <w:bookmarkStart w:id="0" w:name="0232c19"/>
+      <w:bookmarkEnd w:id="0"/>
       <w:r>
         <w:rPr>
           <w:sz w:val="22"/>
@@ -66443,7 +66455,7 @@
 </file>
 
 <file path=word/header1.xml><?xml version="1.0" encoding="utf-8"?>
-<w:hdr xmlns:wpc="http://schemas.microsoft.com/office/word/2010/wordprocessingCanvas" xmlns:mc="http://schemas.openxmlformats.org/markup-compatibility/2006" xmlns:o="urn:schemas-microsoft-com:office:office" xmlns:r="http://schemas.openxmlformats.org/officeDocument/2006/relationships" xmlns:m="http://schemas.openxmlformats.org/officeDocument/2006/math" xmlns:v="urn:schemas-microsoft-com:vml" xmlns:wp14="http://schemas.microsoft.com/office/word/2010/wordprocessingDrawing" xmlns:wp="http://schemas.openxmlformats.org/drawingml/2006/wordprocessingDrawing" xmlns:w10="urn:schemas-microsoft-com:office:word" xmlns:w="http://schemas.openxmlformats.org/wordprocessingml/2006/main" xmlns:w14="http://schemas.microsoft.com/office/word/2010/wordml" xmlns:w15="http://schemas.microsoft.com/office/word/2012/wordml" xmlns:wpg="http://schemas.microsoft.com/office/word/2010/wordprocessingGroup" xmlns:wpi="http://schemas.microsoft.com/office/word/2010/wordprocessingInk" xmlns:wne="http://schemas.microsoft.com/office/word/2006/wordml" xmlns:wps="http://schemas.microsoft.com/office/word/2010/wordprocessingShape" mc:Ignorable="w14 w15 wp14">
+<w:hdr xmlns:ve="http://schemas.openxmlformats.org/markup-compatibility/2006" xmlns:o="urn:schemas-microsoft-com:office:office" xmlns:r="http://schemas.openxmlformats.org/officeDocument/2006/relationships" xmlns:m="http://schemas.openxmlformats.org/officeDocument/2006/math" xmlns:v="urn:schemas-microsoft-com:vml" xmlns:wp="http://schemas.openxmlformats.org/drawingml/2006/wordprocessingDrawing" xmlns:w10="urn:schemas-microsoft-com:office:word" xmlns:w="http://schemas.openxmlformats.org/wordprocessingml/2006/main" xmlns:wne="http://schemas.microsoft.com/office/word/2006/wordml">
   <w:p>
     <w:pPr>
       <w:pStyle w:val="ad"/>
@@ -66479,7 +66491,7 @@
 </file>
 
 <file path=word/header2.xml><?xml version="1.0" encoding="utf-8"?>
-<w:hdr xmlns:wpc="http://schemas.microsoft.com/office/word/2010/wordprocessingCanvas" xmlns:mc="http://schemas.openxmlformats.org/markup-compatibility/2006" xmlns:o="urn:schemas-microsoft-com:office:office" xmlns:r="http://schemas.openxmlformats.org/officeDocument/2006/relationships" xmlns:m="http://schemas.openxmlformats.org/officeDocument/2006/math" xmlns:v="urn:schemas-microsoft-com:vml" xmlns:wp14="http://schemas.microsoft.com/office/word/2010/wordprocessingDrawing" xmlns:wp="http://schemas.openxmlformats.org/drawingml/2006/wordprocessingDrawing" xmlns:w10="urn:schemas-microsoft-com:office:word" xmlns:w="http://schemas.openxmlformats.org/wordprocessingml/2006/main" xmlns:w14="http://schemas.microsoft.com/office/word/2010/wordml" xmlns:w15="http://schemas.microsoft.com/office/word/2012/wordml" xmlns:wpg="http://schemas.microsoft.com/office/word/2010/wordprocessingGroup" xmlns:wpi="http://schemas.microsoft.com/office/word/2010/wordprocessingInk" xmlns:wne="http://schemas.microsoft.com/office/word/2006/wordml" xmlns:wps="http://schemas.microsoft.com/office/word/2010/wordprocessingShape" mc:Ignorable="w14 w15 wp14">
+<w:hdr xmlns:ve="http://schemas.openxmlformats.org/markup-compatibility/2006" xmlns:o="urn:schemas-microsoft-com:office:office" xmlns:r="http://schemas.openxmlformats.org/officeDocument/2006/relationships" xmlns:m="http://schemas.openxmlformats.org/officeDocument/2006/math" xmlns:v="urn:schemas-microsoft-com:vml" xmlns:wp="http://schemas.openxmlformats.org/drawingml/2006/wordprocessingDrawing" xmlns:w10="urn:schemas-microsoft-com:office:word" xmlns:w="http://schemas.openxmlformats.org/wordprocessingml/2006/main" xmlns:wne="http://schemas.microsoft.com/office/word/2006/wordml">
   <w:p>
     <w:pPr>
       <w:jc w:val="right"/>
@@ -66526,8 +66538,8 @@
 </file>
 
 <file path=word/numbering.xml><?xml version="1.0" encoding="utf-8"?>
-<w:numbering xmlns:wpc="http://schemas.microsoft.com/office/word/2010/wordprocessingCanvas" xmlns:mc="http://schemas.openxmlformats.org/markup-compatibility/2006" xmlns:o="urn:schemas-microsoft-com:office:office" xmlns:r="http://schemas.openxmlformats.org/officeDocument/2006/relationships" xmlns:m="http://schemas.openxmlformats.org/officeDocument/2006/math" xmlns:v="urn:schemas-microsoft-com:vml" xmlns:wp14="http://schemas.microsoft.com/office/word/2010/wordprocessingDrawing" xmlns:wp="http://schemas.openxmlformats.org/drawingml/2006/wordprocessingDrawing" xmlns:w10="urn:schemas-microsoft-com:office:word" xmlns:w="http://schemas.openxmlformats.org/wordprocessingml/2006/main" xmlns:w14="http://schemas.microsoft.com/office/word/2010/wordml" xmlns:w15="http://schemas.microsoft.com/office/word/2012/wordml" xmlns:wpg="http://schemas.microsoft.com/office/word/2010/wordprocessingGroup" xmlns:wpi="http://schemas.microsoft.com/office/word/2010/wordprocessingInk" xmlns:wne="http://schemas.microsoft.com/office/word/2006/wordml" xmlns:wps="http://schemas.microsoft.com/office/word/2010/wordprocessingShape" mc:Ignorable="w14 w15 wp14">
-  <w:abstractNum w:abstractNumId="0" w15:restartNumberingAfterBreak="0">
+<w:numbering xmlns:ve="http://schemas.openxmlformats.org/markup-compatibility/2006" xmlns:o="urn:schemas-microsoft-com:office:office" xmlns:r="http://schemas.openxmlformats.org/officeDocument/2006/relationships" xmlns:m="http://schemas.openxmlformats.org/officeDocument/2006/math" xmlns:v="urn:schemas-microsoft-com:vml" xmlns:wp="http://schemas.openxmlformats.org/drawingml/2006/wordprocessingDrawing" xmlns:w10="urn:schemas-microsoft-com:office:word" xmlns:w="http://schemas.openxmlformats.org/wordprocessingml/2006/main" xmlns:wne="http://schemas.microsoft.com/office/word/2006/wordml">
+  <w:abstractNum w:abstractNumId="0">
     <w:nsid w:val="FFFFFF89"/>
     <w:multiLevelType w:val="singleLevel"/>
     <w:tmpl w:val="E6BA2A18"/>
@@ -66548,7 +66560,7 @@
       </w:rPr>
     </w:lvl>
   </w:abstractNum>
-  <w:abstractNum w:abstractNumId="1" w15:restartNumberingAfterBreak="0">
+  <w:abstractNum w:abstractNumId="1">
     <w:nsid w:val="029115AF"/>
     <w:multiLevelType w:val="hybridMultilevel"/>
     <w:tmpl w:val="A5423DB6"/>
@@ -66665,7 +66677,7 @@
       </w:pPr>
     </w:lvl>
   </w:abstractNum>
-  <w:abstractNum w:abstractNumId="2" w15:restartNumberingAfterBreak="0">
+  <w:abstractNum w:abstractNumId="2">
     <w:nsid w:val="2007666A"/>
     <w:multiLevelType w:val="hybridMultilevel"/>
     <w:tmpl w:val="6B5635F2"/>
@@ -66781,7 +66793,7 @@
       </w:pPr>
     </w:lvl>
   </w:abstractNum>
-  <w:abstractNum w:abstractNumId="3" w15:restartNumberingAfterBreak="0">
+  <w:abstractNum w:abstractNumId="3">
     <w:nsid w:val="7AD75D04"/>
     <w:multiLevelType w:val="hybridMultilevel"/>
     <w:tmpl w:val="16B0C60A"/>
@@ -66913,7 +66925,7 @@
 </file>
 
 <file path=word/styles.xml><?xml version="1.0" encoding="utf-8"?>
-<w:styles xmlns:mc="http://schemas.openxmlformats.org/markup-compatibility/2006" xmlns:r="http://schemas.openxmlformats.org/officeDocument/2006/relationships" xmlns:w="http://schemas.openxmlformats.org/wordprocessingml/2006/main" xmlns:w14="http://schemas.microsoft.com/office/word/2010/wordml" xmlns:w15="http://schemas.microsoft.com/office/word/2012/wordml" mc:Ignorable="w14 w15">
+<w:styles xmlns:r="http://schemas.openxmlformats.org/officeDocument/2006/relationships" xmlns:w="http://schemas.openxmlformats.org/wordprocessingml/2006/main">
   <w:docDefaults>
     <w:rPrDefault>
       <w:rPr>
@@ -66926,378 +66938,154 @@
     </w:rPrDefault>
     <w:pPrDefault/>
   </w:docDefaults>
-  <w:latentStyles w:defLockedState="0" w:defUIPriority="99" w:defSemiHidden="0" w:defUnhideWhenUsed="0" w:defQFormat="0" w:count="371">
-    <w:lsdException w:name="Normal" w:uiPriority="0" w:qFormat="1"/>
-    <w:lsdException w:name="heading 1" w:uiPriority="9" w:qFormat="1"/>
-    <w:lsdException w:name="heading 2" w:semiHidden="1" w:uiPriority="9" w:unhideWhenUsed="1" w:qFormat="1"/>
-    <w:lsdException w:name="heading 3" w:semiHidden="1" w:uiPriority="9" w:unhideWhenUsed="1" w:qFormat="1"/>
-    <w:lsdException w:name="heading 4" w:semiHidden="1" w:uiPriority="9" w:unhideWhenUsed="1" w:qFormat="1"/>
-    <w:lsdException w:name="heading 5" w:semiHidden="1" w:uiPriority="9" w:unhideWhenUsed="1" w:qFormat="1"/>
-    <w:lsdException w:name="heading 6" w:semiHidden="1" w:uiPriority="9" w:unhideWhenUsed="1" w:qFormat="1"/>
-    <w:lsdException w:name="heading 7" w:semiHidden="1" w:uiPriority="9" w:unhideWhenUsed="1" w:qFormat="1"/>
-    <w:lsdException w:name="heading 8" w:semiHidden="1" w:uiPriority="9" w:unhideWhenUsed="1" w:qFormat="1"/>
-    <w:lsdException w:name="heading 9" w:semiHidden="1" w:uiPriority="9" w:unhideWhenUsed="1" w:qFormat="1"/>
-    <w:lsdException w:name="index 1" w:semiHidden="1" w:unhideWhenUsed="1"/>
-    <w:lsdException w:name="index 2" w:semiHidden="1" w:unhideWhenUsed="1"/>
-    <w:lsdException w:name="index 3" w:semiHidden="1" w:unhideWhenUsed="1"/>
-    <w:lsdException w:name="index 4" w:semiHidden="1" w:unhideWhenUsed="1"/>
-    <w:lsdException w:name="index 5" w:semiHidden="1" w:unhideWhenUsed="1"/>
-    <w:lsdException w:name="index 6" w:semiHidden="1" w:unhideWhenUsed="1"/>
-    <w:lsdException w:name="index 7" w:semiHidden="1" w:unhideWhenUsed="1"/>
-    <w:lsdException w:name="index 8" w:semiHidden="1" w:unhideWhenUsed="1"/>
-    <w:lsdException w:name="index 9" w:semiHidden="1" w:unhideWhenUsed="1"/>
-    <w:lsdException w:name="toc 1" w:semiHidden="1" w:uiPriority="39" w:unhideWhenUsed="1"/>
-    <w:lsdException w:name="toc 2" w:semiHidden="1" w:uiPriority="39" w:unhideWhenUsed="1"/>
-    <w:lsdException w:name="toc 3" w:semiHidden="1" w:uiPriority="39" w:unhideWhenUsed="1"/>
-    <w:lsdException w:name="toc 4" w:semiHidden="1" w:uiPriority="39" w:unhideWhenUsed="1"/>
-    <w:lsdException w:name="toc 5" w:semiHidden="1" w:uiPriority="39" w:unhideWhenUsed="1"/>
-    <w:lsdException w:name="toc 6" w:semiHidden="1" w:uiPriority="39" w:unhideWhenUsed="1"/>
-    <w:lsdException w:name="toc 7" w:semiHidden="1" w:uiPriority="39" w:unhideWhenUsed="1"/>
-    <w:lsdException w:name="toc 8" w:semiHidden="1" w:uiPriority="39" w:unhideWhenUsed="1"/>
-    <w:lsdException w:name="toc 9" w:semiHidden="1" w:uiPriority="39" w:unhideWhenUsed="1"/>
-    <w:lsdException w:name="Normal Indent" w:semiHidden="1" w:unhideWhenUsed="1"/>
-    <w:lsdException w:name="footnote text" w:semiHidden="1" w:uiPriority="0" w:unhideWhenUsed="1"/>
-    <w:lsdException w:name="annotation text" w:semiHidden="1" w:unhideWhenUsed="1"/>
-    <w:lsdException w:name="header" w:semiHidden="1" w:uiPriority="0" w:unhideWhenUsed="1"/>
-    <w:lsdException w:name="footer" w:semiHidden="1" w:unhideWhenUsed="1"/>
-    <w:lsdException w:name="index heading" w:semiHidden="1" w:unhideWhenUsed="1"/>
-    <w:lsdException w:name="caption" w:semiHidden="1" w:uiPriority="35" w:unhideWhenUsed="1" w:qFormat="1"/>
-    <w:lsdException w:name="table of figures" w:semiHidden="1" w:unhideWhenUsed="1"/>
-    <w:lsdException w:name="envelope address" w:semiHidden="1" w:unhideWhenUsed="1"/>
-    <w:lsdException w:name="envelope return" w:semiHidden="1" w:unhideWhenUsed="1"/>
-    <w:lsdException w:name="footnote reference" w:semiHidden="1" w:uiPriority="0" w:unhideWhenUsed="1"/>
-    <w:lsdException w:name="annotation reference" w:semiHidden="1" w:unhideWhenUsed="1"/>
-    <w:lsdException w:name="line number" w:semiHidden="1" w:unhideWhenUsed="1"/>
-    <w:lsdException w:name="page number" w:semiHidden="1" w:uiPriority="0" w:unhideWhenUsed="1"/>
-    <w:lsdException w:name="endnote reference" w:semiHidden="1" w:unhideWhenUsed="1"/>
-    <w:lsdException w:name="endnote text" w:semiHidden="1" w:unhideWhenUsed="1"/>
-    <w:lsdException w:name="table of authorities" w:semiHidden="1" w:unhideWhenUsed="1"/>
-    <w:lsdException w:name="macro" w:semiHidden="1" w:unhideWhenUsed="1"/>
-    <w:lsdException w:name="toa heading" w:semiHidden="1" w:unhideWhenUsed="1"/>
-    <w:lsdException w:name="List" w:semiHidden="1" w:unhideWhenUsed="1"/>
-    <w:lsdException w:name="List Bullet" w:semiHidden="1" w:uiPriority="0" w:unhideWhenUsed="1"/>
-    <w:lsdException w:name="List Number" w:semiHidden="1" w:unhideWhenUsed="1"/>
-    <w:lsdException w:name="List 2" w:semiHidden="1" w:unhideWhenUsed="1"/>
-    <w:lsdException w:name="List 3" w:semiHidden="1" w:unhideWhenUsed="1"/>
-    <w:lsdException w:name="List 4" w:semiHidden="1" w:unhideWhenUsed="1"/>
-    <w:lsdException w:name="List 5" w:semiHidden="1" w:unhideWhenUsed="1"/>
-    <w:lsdException w:name="List Bullet 2" w:semiHidden="1" w:unhideWhenUsed="1"/>
-    <w:lsdException w:name="List Bullet 3" w:semiHidden="1" w:unhideWhenUsed="1"/>
-    <w:lsdException w:name="List Bullet 4" w:semiHidden="1" w:unhideWhenUsed="1"/>
-    <w:lsdException w:name="List Bullet 5" w:semiHidden="1" w:unhideWhenUsed="1"/>
-    <w:lsdException w:name="List Number 2" w:semiHidden="1" w:unhideWhenUsed="1"/>
-    <w:lsdException w:name="List Number 3" w:semiHidden="1" w:unhideWhenUsed="1"/>
-    <w:lsdException w:name="List Number 4" w:semiHidden="1" w:unhideWhenUsed="1"/>
-    <w:lsdException w:name="List Number 5" w:semiHidden="1" w:unhideWhenUsed="1"/>
-    <w:lsdException w:name="Title" w:uiPriority="10" w:qFormat="1"/>
-    <w:lsdException w:name="Closing" w:semiHidden="1" w:unhideWhenUsed="1"/>
-    <w:lsdException w:name="Signature" w:semiHidden="1" w:unhideWhenUsed="1"/>
-    <w:lsdException w:name="Default Paragraph Font" w:semiHidden="1" w:uiPriority="1" w:unhideWhenUsed="1"/>
-    <w:lsdException w:name="Body Text" w:semiHidden="1" w:uiPriority="0" w:unhideWhenUsed="1"/>
-    <w:lsdException w:name="Body Text Indent" w:semiHidden="1" w:uiPriority="0" w:unhideWhenUsed="1"/>
-    <w:lsdException w:name="List Continue" w:semiHidden="1" w:unhideWhenUsed="1"/>
-    <w:lsdException w:name="List Continue 2" w:semiHidden="1" w:unhideWhenUsed="1"/>
-    <w:lsdException w:name="List Continue 3" w:semiHidden="1" w:unhideWhenUsed="1"/>
-    <w:lsdException w:name="List Continue 4" w:semiHidden="1" w:unhideWhenUsed="1"/>
-    <w:lsdException w:name="List Continue 5" w:semiHidden="1" w:unhideWhenUsed="1"/>
-    <w:lsdException w:name="Message Header" w:semiHidden="1" w:unhideWhenUsed="1"/>
-    <w:lsdException w:name="Subtitle" w:uiPriority="11" w:qFormat="1"/>
-    <w:lsdException w:name="Salutation" w:semiHidden="1" w:unhideWhenUsed="1"/>
-    <w:lsdException w:name="Date" w:semiHidden="1" w:unhideWhenUsed="1"/>
-    <w:lsdException w:name="Body Text First Indent" w:semiHidden="1" w:unhideWhenUsed="1"/>
-    <w:lsdException w:name="Body Text First Indent 2" w:semiHidden="1" w:unhideWhenUsed="1"/>
-    <w:lsdException w:name="Note Heading" w:semiHidden="1" w:unhideWhenUsed="1"/>
-    <w:lsdException w:name="Body Text 2" w:semiHidden="1" w:unhideWhenUsed="1"/>
-    <w:lsdException w:name="Body Text 3" w:semiHidden="1" w:unhideWhenUsed="1"/>
-    <w:lsdException w:name="Body Text Indent 2" w:semiHidden="1" w:unhideWhenUsed="1"/>
-    <w:lsdException w:name="Body Text Indent 3" w:semiHidden="1" w:unhideWhenUsed="1"/>
-    <w:lsdException w:name="Block Text" w:semiHidden="1" w:unhideWhenUsed="1"/>
-    <w:lsdException w:name="Hyperlink" w:semiHidden="1" w:uiPriority="0" w:unhideWhenUsed="1"/>
-    <w:lsdException w:name="FollowedHyperlink" w:semiHidden="1" w:unhideWhenUsed="1"/>
-    <w:lsdException w:name="Strong" w:uiPriority="22" w:qFormat="1"/>
-    <w:lsdException w:name="Emphasis" w:uiPriority="20" w:qFormat="1"/>
-    <w:lsdException w:name="Document Map" w:semiHidden="1" w:unhideWhenUsed="1"/>
-    <w:lsdException w:name="Plain Text" w:semiHidden="1" w:unhideWhenUsed="1"/>
-    <w:lsdException w:name="E-mail Signature" w:semiHidden="1" w:unhideWhenUsed="1"/>
-    <w:lsdException w:name="HTML Top of Form" w:semiHidden="1" w:unhideWhenUsed="1"/>
-    <w:lsdException w:name="HTML Bottom of Form" w:semiHidden="1" w:unhideWhenUsed="1"/>
-    <w:lsdException w:name="Normal (Web)" w:semiHidden="1" w:uiPriority="0" w:unhideWhenUsed="1"/>
-    <w:lsdException w:name="HTML Acronym" w:semiHidden="1" w:unhideWhenUsed="1"/>
-    <w:lsdException w:name="HTML Address" w:semiHidden="1" w:unhideWhenUsed="1"/>
-    <w:lsdException w:name="HTML Cite" w:semiHidden="1" w:unhideWhenUsed="1"/>
-    <w:lsdException w:name="HTML Code" w:semiHidden="1" w:unhideWhenUsed="1"/>
-    <w:lsdException w:name="HTML Definition" w:semiHidden="1" w:unhideWhenUsed="1"/>
-    <w:lsdException w:name="HTML Keyboard" w:semiHidden="1" w:unhideWhenUsed="1"/>
-    <w:lsdException w:name="HTML Preformatted" w:semiHidden="1" w:unhideWhenUsed="1"/>
-    <w:lsdException w:name="HTML Sample" w:semiHidden="1" w:unhideWhenUsed="1"/>
-    <w:lsdException w:name="HTML Typewriter" w:semiHidden="1" w:unhideWhenUsed="1"/>
-    <w:lsdException w:name="HTML Variable" w:semiHidden="1" w:unhideWhenUsed="1"/>
-    <w:lsdException w:name="Normal Table" w:semiHidden="1" w:unhideWhenUsed="1"/>
-    <w:lsdException w:name="annotation subject" w:semiHidden="1" w:unhideWhenUsed="1"/>
-    <w:lsdException w:name="No List" w:semiHidden="1" w:uiPriority="0" w:unhideWhenUsed="1"/>
-    <w:lsdException w:name="Outline List 1" w:semiHidden="1" w:unhideWhenUsed="1"/>
-    <w:lsdException w:name="Outline List 2" w:semiHidden="1" w:unhideWhenUsed="1"/>
-    <w:lsdException w:name="Outline List 3" w:semiHidden="1" w:unhideWhenUsed="1"/>
-    <w:lsdException w:name="Table Simple 1" w:semiHidden="1" w:unhideWhenUsed="1"/>
-    <w:lsdException w:name="Table Simple 2" w:semiHidden="1" w:unhideWhenUsed="1"/>
-    <w:lsdException w:name="Table Simple 3" w:semiHidden="1" w:unhideWhenUsed="1"/>
-    <w:lsdException w:name="Table Classic 1" w:semiHidden="1" w:unhideWhenUsed="1"/>
-    <w:lsdException w:name="Table Classic 2" w:semiHidden="1" w:unhideWhenUsed="1"/>
-    <w:lsdException w:name="Table Classic 3" w:semiHidden="1" w:unhideWhenUsed="1"/>
-    <w:lsdException w:name="Table Classic 4" w:semiHidden="1" w:unhideWhenUsed="1"/>
-    <w:lsdException w:name="Table Colorful 1" w:semiHidden="1" w:unhideWhenUsed="1"/>
-    <w:lsdException w:name="Table Colorful 2" w:semiHidden="1" w:unhideWhenUsed="1"/>
-    <w:lsdException w:name="Table Colorful 3" w:semiHidden="1" w:unhideWhenUsed="1"/>
-    <w:lsdException w:name="Table Columns 1" w:semiHidden="1" w:unhideWhenUsed="1"/>
-    <w:lsdException w:name="Table Columns 2" w:semiHidden="1" w:unhideWhenUsed="1"/>
-    <w:lsdException w:name="Table Columns 3" w:semiHidden="1" w:unhideWhenUsed="1"/>
-    <w:lsdException w:name="Table Columns 4" w:semiHidden="1" w:unhideWhenUsed="1"/>
-    <w:lsdException w:name="Table Columns 5" w:semiHidden="1" w:unhideWhenUsed="1"/>
-    <w:lsdException w:name="Table Grid 1" w:semiHidden="1" w:unhideWhenUsed="1"/>
-    <w:lsdException w:name="Table Grid 2" w:semiHidden="1" w:unhideWhenUsed="1"/>
-    <w:lsdException w:name="Table Grid 3" w:semiHidden="1" w:unhideWhenUsed="1"/>
-    <w:lsdException w:name="Table Grid 4" w:semiHidden="1" w:unhideWhenUsed="1"/>
-    <w:lsdException w:name="Table Grid 5" w:semiHidden="1" w:unhideWhenUsed="1"/>
-    <w:lsdException w:name="Table Grid 6" w:semiHidden="1" w:unhideWhenUsed="1"/>
-    <w:lsdException w:name="Table Grid 7" w:semiHidden="1" w:unhideWhenUsed="1"/>
-    <w:lsdException w:name="Table Grid 8" w:semiHidden="1" w:unhideWhenUsed="1"/>
-    <w:lsdException w:name="Table List 1" w:semiHidden="1" w:unhideWhenUsed="1"/>
-    <w:lsdException w:name="Table List 2" w:semiHidden="1" w:unhideWhenUsed="1"/>
-    <w:lsdException w:name="Table List 3" w:semiHidden="1" w:unhideWhenUsed="1"/>
-    <w:lsdException w:name="Table List 4" w:semiHidden="1" w:unhideWhenUsed="1"/>
-    <w:lsdException w:name="Table List 5" w:semiHidden="1" w:unhideWhenUsed="1"/>
-    <w:lsdException w:name="Table List 6" w:semiHidden="1" w:unhideWhenUsed="1"/>
-    <w:lsdException w:name="Table List 7" w:semiHidden="1" w:unhideWhenUsed="1"/>
-    <w:lsdException w:name="Table List 8" w:semiHidden="1" w:unhideWhenUsed="1"/>
-    <w:lsdException w:name="Table 3D effects 1" w:semiHidden="1" w:unhideWhenUsed="1"/>
-    <w:lsdException w:name="Table 3D effects 2" w:semiHidden="1" w:unhideWhenUsed="1"/>
-    <w:lsdException w:name="Table 3D effects 3" w:semiHidden="1" w:unhideWhenUsed="1"/>
-    <w:lsdException w:name="Table Contemporary" w:semiHidden="1" w:unhideWhenUsed="1"/>
-    <w:lsdException w:name="Table Elegant" w:semiHidden="1" w:unhideWhenUsed="1"/>
-    <w:lsdException w:name="Table Professional" w:semiHidden="1" w:unhideWhenUsed="1"/>
-    <w:lsdException w:name="Table Subtle 1" w:semiHidden="1" w:unhideWhenUsed="1"/>
-    <w:lsdException w:name="Table Subtle 2" w:semiHidden="1" w:unhideWhenUsed="1"/>
-    <w:lsdException w:name="Table Web 1" w:semiHidden="1" w:unhideWhenUsed="1"/>
-    <w:lsdException w:name="Table Web 2" w:semiHidden="1" w:unhideWhenUsed="1"/>
-    <w:lsdException w:name="Table Web 3" w:semiHidden="1" w:unhideWhenUsed="1"/>
-    <w:lsdException w:name="Balloon Text" w:semiHidden="1" w:unhideWhenUsed="1"/>
-    <w:lsdException w:name="Table Grid" w:uiPriority="59"/>
-    <w:lsdException w:name="Table Theme" w:semiHidden="1" w:unhideWhenUsed="1"/>
-    <w:lsdException w:name="Placeholder Text" w:semiHidden="1"/>
-    <w:lsdException w:name="No Spacing" w:uiPriority="1" w:qFormat="1"/>
-    <w:lsdException w:name="Light Shading" w:uiPriority="60"/>
-    <w:lsdException w:name="Light List" w:uiPriority="61"/>
-    <w:lsdException w:name="Light Grid" w:uiPriority="62"/>
-    <w:lsdException w:name="Medium Shading 1" w:uiPriority="63"/>
-    <w:lsdException w:name="Medium Shading 2" w:uiPriority="64"/>
-    <w:lsdException w:name="Medium List 1" w:uiPriority="65"/>
-    <w:lsdException w:name="Medium List 2" w:uiPriority="66"/>
-    <w:lsdException w:name="Medium Grid 1" w:uiPriority="67"/>
-    <w:lsdException w:name="Medium Grid 2" w:uiPriority="68"/>
-    <w:lsdException w:name="Medium Grid 3" w:uiPriority="69"/>
-    <w:lsdException w:name="Dark List" w:uiPriority="70"/>
-    <w:lsdException w:name="Colorful Shading" w:uiPriority="71"/>
-    <w:lsdException w:name="Colorful List" w:uiPriority="72"/>
-    <w:lsdException w:name="Colorful Grid" w:uiPriority="73"/>
-    <w:lsdException w:name="Light Shading Accent 1" w:uiPriority="60"/>
-    <w:lsdException w:name="Light List Accent 1" w:uiPriority="61"/>
-    <w:lsdException w:name="Light Grid Accent 1" w:uiPriority="62"/>
-    <w:lsdException w:name="Medium Shading 1 Accent 1" w:uiPriority="63"/>
-    <w:lsdException w:name="Medium Shading 2 Accent 1" w:uiPriority="64"/>
-    <w:lsdException w:name="Medium List 1 Accent 1" w:uiPriority="65"/>
-    <w:lsdException w:name="Revision" w:semiHidden="1"/>
-    <w:lsdException w:name="List Paragraph" w:uiPriority="34" w:qFormat="1"/>
-    <w:lsdException w:name="Quote" w:uiPriority="29" w:qFormat="1"/>
-    <w:lsdException w:name="Intense Quote" w:uiPriority="30" w:qFormat="1"/>
-    <w:lsdException w:name="Medium List 2 Accent 1" w:uiPriority="66"/>
-    <w:lsdException w:name="Medium Grid 1 Accent 1" w:uiPriority="67"/>
-    <w:lsdException w:name="Medium Grid 2 Accent 1" w:uiPriority="68"/>
-    <w:lsdException w:name="Medium Grid 3 Accent 1" w:uiPriority="69"/>
-    <w:lsdException w:name="Dark List Accent 1" w:uiPriority="70"/>
-    <w:lsdException w:name="Colorful Shading Accent 1" w:uiPriority="71"/>
-    <w:lsdException w:name="Colorful List Accent 1" w:uiPriority="72"/>
-    <w:lsdException w:name="Colorful Grid Accent 1" w:uiPriority="73"/>
-    <w:lsdException w:name="Light Shading Accent 2" w:uiPriority="60"/>
-    <w:lsdException w:name="Light List Accent 2" w:uiPriority="61"/>
-    <w:lsdException w:name="Light Grid Accent 2" w:uiPriority="62"/>
-    <w:lsdException w:name="Medium Shading 1 Accent 2" w:uiPriority="63"/>
-    <w:lsdException w:name="Medium Shading 2 Accent 2" w:uiPriority="64"/>
-    <w:lsdException w:name="Medium List 1 Accent 2" w:uiPriority="65"/>
-    <w:lsdException w:name="Medium List 2 Accent 2" w:uiPriority="66"/>
-    <w:lsdException w:name="Medium Grid 1 Accent 2" w:uiPriority="67"/>
-    <w:lsdException w:name="Medium Grid 2 Accent 2" w:uiPriority="68"/>
-    <w:lsdException w:name="Medium Grid 3 Accent 2" w:uiPriority="69"/>
-    <w:lsdException w:name="Dark List Accent 2" w:uiPriority="70"/>
-    <w:lsdException w:name="Colorful Shading Accent 2" w:uiPriority="71"/>
-    <w:lsdException w:name="Colorful List Accent 2" w:uiPriority="72"/>
-    <w:lsdException w:name="Colorful Grid Accent 2" w:uiPriority="73"/>
-    <w:lsdException w:name="Light Shading Accent 3" w:uiPriority="60"/>
-    <w:lsdException w:name="Light List Accent 3" w:uiPriority="61"/>
-    <w:lsdException w:name="Light Grid Accent 3" w:uiPriority="62"/>
-    <w:lsdException w:name="Medium Shading 1 Accent 3" w:uiPriority="63"/>
-    <w:lsdException w:name="Medium Shading 2 Accent 3" w:uiPriority="64"/>
-    <w:lsdException w:name="Medium List 1 Accent 3" w:uiPriority="65"/>
-    <w:lsdException w:name="Medium List 2 Accent 3" w:uiPriority="66"/>
-    <w:lsdException w:name="Medium Grid 1 Accent 3" w:uiPriority="67"/>
-    <w:lsdException w:name="Medium Grid 2 Accent 3" w:uiPriority="68"/>
-    <w:lsdException w:name="Medium Grid 3 Accent 3" w:uiPriority="69"/>
-    <w:lsdException w:name="Dark List Accent 3" w:uiPriority="70"/>
-    <w:lsdException w:name="Colorful Shading Accent 3" w:uiPriority="71"/>
-    <w:lsdException w:name="Colorful List Accent 3" w:uiPriority="72"/>
-    <w:lsdException w:name="Colorful Grid Accent 3" w:uiPriority="73"/>
-    <w:lsdException w:name="Light Shading Accent 4" w:uiPriority="60"/>
-    <w:lsdException w:name="Light List Accent 4" w:uiPriority="61"/>
-    <w:lsdException w:name="Light Grid Accent 4" w:uiPriority="62"/>
-    <w:lsdException w:name="Medium Shading 1 Accent 4" w:uiPriority="63"/>
-    <w:lsdException w:name="Medium Shading 2 Accent 4" w:uiPriority="64"/>
-    <w:lsdException w:name="Medium List 1 Accent 4" w:uiPriority="65"/>
-    <w:lsdException w:name="Medium List 2 Accent 4" w:uiPriority="66"/>
-    <w:lsdException w:name="Medium Grid 1 Accent 4" w:uiPriority="67"/>
-    <w:lsdException w:name="Medium Grid 2 Accent 4" w:uiPriority="68"/>
-    <w:lsdException w:name="Medium Grid 3 Accent 4" w:uiPriority="69"/>
-    <w:lsdException w:name="Dark List Accent 4" w:uiPriority="70"/>
-    <w:lsdException w:name="Colorful Shading Accent 4" w:uiPriority="71"/>
-    <w:lsdException w:name="Colorful List Accent 4" w:uiPriority="72"/>
-    <w:lsdException w:name="Colorful Grid Accent 4" w:uiPriority="73"/>
-    <w:lsdException w:name="Light Shading Accent 5" w:uiPriority="60"/>
-    <w:lsdException w:name="Light List Accent 5" w:uiPriority="61"/>
-    <w:lsdException w:name="Light Grid Accent 5" w:uiPriority="62"/>
-    <w:lsdException w:name="Medium Shading 1 Accent 5" w:uiPriority="63"/>
-    <w:lsdException w:name="Medium Shading 2 Accent 5" w:uiPriority="64"/>
-    <w:lsdException w:name="Medium List 1 Accent 5" w:uiPriority="65"/>
-    <w:lsdException w:name="Medium List 2 Accent 5" w:uiPriority="66"/>
-    <w:lsdException w:name="Medium Grid 1 Accent 5" w:uiPriority="67"/>
-    <w:lsdException w:name="Medium Grid 2 Accent 5" w:uiPriority="68"/>
-    <w:lsdException w:name="Medium Grid 3 Accent 5" w:uiPriority="69"/>
-    <w:lsdException w:name="Dark List Accent 5" w:uiPriority="70"/>
-    <w:lsdException w:name="Colorful Shading Accent 5" w:uiPriority="71"/>
-    <w:lsdException w:name="Colorful List Accent 5" w:uiPriority="72"/>
-    <w:lsdException w:name="Colorful Grid Accent 5" w:uiPriority="73"/>
-    <w:lsdException w:name="Light Shading Accent 6" w:uiPriority="60"/>
-    <w:lsdException w:name="Light List Accent 6" w:uiPriority="61"/>
-    <w:lsdException w:name="Light Grid Accent 6" w:uiPriority="62"/>
-    <w:lsdException w:name="Medium Shading 1 Accent 6" w:uiPriority="63"/>
-    <w:lsdException w:name="Medium Shading 2 Accent 6" w:uiPriority="64"/>
-    <w:lsdException w:name="Medium List 1 Accent 6" w:uiPriority="65"/>
-    <w:lsdException w:name="Medium List 2 Accent 6" w:uiPriority="66"/>
-    <w:lsdException w:name="Medium Grid 1 Accent 6" w:uiPriority="67"/>
-    <w:lsdException w:name="Medium Grid 2 Accent 6" w:uiPriority="68"/>
-    <w:lsdException w:name="Medium Grid 3 Accent 6" w:uiPriority="69"/>
-    <w:lsdException w:name="Dark List Accent 6" w:uiPriority="70"/>
-    <w:lsdException w:name="Colorful Shading Accent 6" w:uiPriority="71"/>
-    <w:lsdException w:name="Colorful List Accent 6" w:uiPriority="72"/>
-    <w:lsdException w:name="Colorful Grid Accent 6" w:uiPriority="73"/>
-    <w:lsdException w:name="Subtle Emphasis" w:uiPriority="19" w:qFormat="1"/>
-    <w:lsdException w:name="Intense Emphasis" w:uiPriority="21" w:qFormat="1"/>
-    <w:lsdException w:name="Subtle Reference" w:uiPriority="31" w:qFormat="1"/>
-    <w:lsdException w:name="Intense Reference" w:uiPriority="32" w:qFormat="1"/>
-    <w:lsdException w:name="Book Title" w:uiPriority="33" w:qFormat="1"/>
-    <w:lsdException w:name="Bibliography" w:semiHidden="1" w:uiPriority="37" w:unhideWhenUsed="1"/>
-    <w:lsdException w:name="TOC Heading" w:semiHidden="1" w:uiPriority="39" w:unhideWhenUsed="1" w:qFormat="1"/>
-    <w:lsdException w:name="Plain Table 1" w:uiPriority="41"/>
-    <w:lsdException w:name="Plain Table 2" w:uiPriority="42"/>
-    <w:lsdException w:name="Plain Table 3" w:uiPriority="43"/>
-    <w:lsdException w:name="Plain Table 4" w:uiPriority="44"/>
-    <w:lsdException w:name="Plain Table 5" w:uiPriority="45"/>
-    <w:lsdException w:name="Grid Table Light" w:uiPriority="40"/>
-    <w:lsdException w:name="Grid Table 1 Light" w:uiPriority="46"/>
-    <w:lsdException w:name="Grid Table 2" w:uiPriority="47"/>
-    <w:lsdException w:name="Grid Table 3" w:uiPriority="48"/>
-    <w:lsdException w:name="Grid Table 4" w:uiPriority="49"/>
-    <w:lsdException w:name="Grid Table 5 Dark" w:uiPriority="50"/>
-    <w:lsdException w:name="Grid Table 6 Colorful" w:uiPriority="51"/>
-    <w:lsdException w:name="Grid Table 7 Colorful" w:uiPriority="52"/>
-    <w:lsdException w:name="Grid Table 1 Light Accent 1" w:uiPriority="46"/>
-    <w:lsdException w:name="Grid Table 2 Accent 1" w:uiPriority="47"/>
-    <w:lsdException w:name="Grid Table 3 Accent 1" w:uiPriority="48"/>
-    <w:lsdException w:name="Grid Table 4 Accent 1" w:uiPriority="49"/>
-    <w:lsdException w:name="Grid Table 5 Dark Accent 1" w:uiPriority="50"/>
-    <w:lsdException w:name="Grid Table 6 Colorful Accent 1" w:uiPriority="51"/>
-    <w:lsdException w:name="Grid Table 7 Colorful Accent 1" w:uiPriority="52"/>
-    <w:lsdException w:name="Grid Table 1 Light Accent 2" w:uiPriority="46"/>
-    <w:lsdException w:name="Grid Table 2 Accent 2" w:uiPriority="47"/>
-    <w:lsdException w:name="Grid Table 3 Accent 2" w:uiPriority="48"/>
-    <w:lsdException w:name="Grid Table 4 Accent 2" w:uiPriority="49"/>
-    <w:lsdException w:name="Grid Table 5 Dark Accent 2" w:uiPriority="50"/>
-    <w:lsdException w:name="Grid Table 6 Colorful Accent 2" w:uiPriority="51"/>
-    <w:lsdException w:name="Grid Table 7 Colorful Accent 2" w:uiPriority="52"/>
-    <w:lsdException w:name="Grid Table 1 Light Accent 3" w:uiPriority="46"/>
-    <w:lsdException w:name="Grid Table 2 Accent 3" w:uiPriority="47"/>
-    <w:lsdException w:name="Grid Table 3 Accent 3" w:uiPriority="48"/>
-    <w:lsdException w:name="Grid Table 4 Accent 3" w:uiPriority="49"/>
-    <w:lsdException w:name="Grid Table 5 Dark Accent 3" w:uiPriority="50"/>
-    <w:lsdException w:name="Grid Table 6 Colorful Accent 3" w:uiPriority="51"/>
-    <w:lsdException w:name="Grid Table 7 Colorful Accent 3" w:uiPriority="52"/>
-    <w:lsdException w:name="Grid Table 1 Light Accent 4" w:uiPriority="46"/>
-    <w:lsdException w:name="Grid Table 2 Accent 4" w:uiPriority="47"/>
-    <w:lsdException w:name="Grid Table 3 Accent 4" w:uiPriority="48"/>
-    <w:lsdException w:name="Grid Table 4 Accent 4" w:uiPriority="49"/>
-    <w:lsdException w:name="Grid Table 5 Dark Accent 4" w:uiPriority="50"/>
-    <w:lsdException w:name="Grid Table 6 Colorful Accent 4" w:uiPriority="51"/>
-    <w:lsdException w:name="Grid Table 7 Colorful Accent 4" w:uiPriority="52"/>
-    <w:lsdException w:name="Grid Table 1 Light Accent 5" w:uiPriority="46"/>
-    <w:lsdException w:name="Grid Table 2 Accent 5" w:uiPriority="47"/>
-    <w:lsdException w:name="Grid Table 3 Accent 5" w:uiPriority="48"/>
-    <w:lsdException w:name="Grid Table 4 Accent 5" w:uiPriority="49"/>
-    <w:lsdException w:name="Grid Table 5 Dark Accent 5" w:uiPriority="50"/>
-    <w:lsdException w:name="Grid Table 6 Colorful Accent 5" w:uiPriority="51"/>
-    <w:lsdException w:name="Grid Table 7 Colorful Accent 5" w:uiPriority="52"/>
-    <w:lsdException w:name="Grid Table 1 Light Accent 6" w:uiPriority="46"/>
-    <w:lsdException w:name="Grid Table 2 Accent 6" w:uiPriority="47"/>
-    <w:lsdException w:name="Grid Table 3 Accent 6" w:uiPriority="48"/>
-    <w:lsdException w:name="Grid Table 4 Accent 6" w:uiPriority="49"/>
-    <w:lsdException w:name="Grid Table 5 Dark Accent 6" w:uiPriority="50"/>
-    <w:lsdException w:name="Grid Table 6 Colorful Accent 6" w:uiPriority="51"/>
-    <w:lsdException w:name="Grid Table 7 Colorful Accent 6" w:uiPriority="52"/>
-    <w:lsdException w:name="List Table 1 Light" w:uiPriority="46"/>
-    <w:lsdException w:name="List Table 2" w:uiPriority="47"/>
-    <w:lsdException w:name="List Table 3" w:uiPriority="48"/>
-    <w:lsdException w:name="List Table 4" w:uiPriority="49"/>
-    <w:lsdException w:name="List Table 5 Dark" w:uiPriority="50"/>
-    <w:lsdException w:name="List Table 6 Colorful" w:uiPriority="51"/>
-    <w:lsdException w:name="List Table 7 Colorful" w:uiPriority="52"/>
-    <w:lsdException w:name="List Table 1 Light Accent 1" w:uiPriority="46"/>
-    <w:lsdException w:name="List Table 2 Accent 1" w:uiPriority="47"/>
-    <w:lsdException w:name="List Table 3 Accent 1" w:uiPriority="48"/>
-    <w:lsdException w:name="List Table 4 Accent 1" w:uiPriority="49"/>
-    <w:lsdException w:name="List Table 5 Dark Accent 1" w:uiPriority="50"/>
-    <w:lsdException w:name="List Table 6 Colorful Accent 1" w:uiPriority="51"/>
-    <w:lsdException w:name="List Table 7 Colorful Accent 1" w:uiPriority="52"/>
-    <w:lsdException w:name="List Table 1 Light Accent 2" w:uiPriority="46"/>
-    <w:lsdException w:name="List Table 2 Accent 2" w:uiPriority="47"/>
-    <w:lsdException w:name="List Table 3 Accent 2" w:uiPriority="48"/>
-    <w:lsdException w:name="List Table 4 Accent 2" w:uiPriority="49"/>
-    <w:lsdException w:name="List Table 5 Dark Accent 2" w:uiPriority="50"/>
-    <w:lsdException w:name="List Table 6 Colorful Accent 2" w:uiPriority="51"/>
-    <w:lsdException w:name="List Table 7 Colorful Accent 2" w:uiPriority="52"/>
-    <w:lsdException w:name="List Table 1 Light Accent 3" w:uiPriority="46"/>
-    <w:lsdException w:name="List Table 2 Accent 3" w:uiPriority="47"/>
-    <w:lsdException w:name="List Table 3 Accent 3" w:uiPriority="48"/>
-    <w:lsdException w:name="List Table 4 Accent 3" w:uiPriority="49"/>
-    <w:lsdException w:name="List Table 5 Dark Accent 3" w:uiPriority="50"/>
-    <w:lsdException w:name="List Table 6 Colorful Accent 3" w:uiPriority="51"/>
-    <w:lsdException w:name="List Table 7 Colorful Accent 3" w:uiPriority="52"/>
-    <w:lsdException w:name="List Table 1 Light Accent 4" w:uiPriority="46"/>
-    <w:lsdException w:name="List Table 2 Accent 4" w:uiPriority="47"/>
-    <w:lsdException w:name="List Table 3 Accent 4" w:uiPriority="48"/>
-    <w:lsdException w:name="List Table 4 Accent 4" w:uiPriority="49"/>
-    <w:lsdException w:name="List Table 5 Dark Accent 4" w:uiPriority="50"/>
-    <w:lsdException w:name="List Table 6 Colorful Accent 4" w:uiPriority="51"/>
-    <w:lsdException w:name="List Table 7 Colorful Accent 4" w:uiPriority="52"/>
-    <w:lsdException w:name="List Table 1 Light Accent 5" w:uiPriority="46"/>
-    <w:lsdException w:name="List Table 2 Accent 5" w:uiPriority="47"/>
-    <w:lsdException w:name="List Table 3 Accent 5" w:uiPriority="48"/>
-    <w:lsdException w:name="List Table 4 Accent 5" w:uiPriority="49"/>
-    <w:lsdException w:name="List Table 5 Dark Accent 5" w:uiPriority="50"/>
-    <w:lsdException w:name="List Table 6 Colorful Accent 5" w:uiPriority="51"/>
-    <w:lsdException w:name="List Table 7 Colorful Accent 5" w:uiPriority="52"/>
-    <w:lsdException w:name="List Table 1 Light Accent 6" w:uiPriority="46"/>
-    <w:lsdException w:name="List Table 2 Accent 6" w:uiPriority="47"/>
-    <w:lsdException w:name="List Table 3 Accent 6" w:uiPriority="48"/>
-    <w:lsdException w:name="List Table 4 Accent 6" w:uiPriority="49"/>
-    <w:lsdException w:name="List Table 5 Dark Accent 6" w:uiPriority="50"/>
-    <w:lsdException w:name="List Table 6 Colorful Accent 6" w:uiPriority="51"/>
-    <w:lsdException w:name="List Table 7 Colorful Accent 6" w:uiPriority="52"/>
+  <w:latentStyles w:defLockedState="0" w:defUIPriority="99" w:defSemiHidden="1" w:defUnhideWhenUsed="1" w:defQFormat="0" w:count="267">
+    <w:lsdException w:name="Normal" w:semiHidden="0" w:uiPriority="0" w:unhideWhenUsed="0" w:qFormat="1"/>
+    <w:lsdException w:name="heading 1" w:semiHidden="0" w:uiPriority="9" w:unhideWhenUsed="0" w:qFormat="1"/>
+    <w:lsdException w:name="heading 2" w:uiPriority="9" w:qFormat="1"/>
+    <w:lsdException w:name="heading 3" w:uiPriority="9" w:qFormat="1"/>
+    <w:lsdException w:name="heading 4" w:uiPriority="9" w:qFormat="1"/>
+    <w:lsdException w:name="heading 5" w:uiPriority="9" w:qFormat="1"/>
+    <w:lsdException w:name="heading 6" w:uiPriority="9" w:qFormat="1"/>
+    <w:lsdException w:name="heading 7" w:uiPriority="9" w:qFormat="1"/>
+    <w:lsdException w:name="heading 8" w:uiPriority="9" w:qFormat="1"/>
+    <w:lsdException w:name="heading 9" w:uiPriority="9" w:qFormat="1"/>
+    <w:lsdException w:name="toc 1" w:uiPriority="39"/>
+    <w:lsdException w:name="toc 2" w:uiPriority="39"/>
+    <w:lsdException w:name="toc 3" w:uiPriority="39"/>
+    <w:lsdException w:name="toc 4" w:uiPriority="39"/>
+    <w:lsdException w:name="toc 5" w:uiPriority="39"/>
+    <w:lsdException w:name="toc 6" w:uiPriority="39"/>
+    <w:lsdException w:name="toc 7" w:uiPriority="39"/>
+    <w:lsdException w:name="toc 8" w:uiPriority="39"/>
+    <w:lsdException w:name="toc 9" w:uiPriority="39"/>
+    <w:lsdException w:name="footnote text" w:uiPriority="0"/>
+    <w:lsdException w:name="header" w:uiPriority="0"/>
+    <w:lsdException w:name="caption" w:uiPriority="35" w:qFormat="1"/>
+    <w:lsdException w:name="footnote reference" w:uiPriority="0"/>
+    <w:lsdException w:name="page number" w:uiPriority="0"/>
+    <w:lsdException w:name="List Bullet" w:uiPriority="0"/>
+    <w:lsdException w:name="Title" w:semiHidden="0" w:uiPriority="10" w:unhideWhenUsed="0" w:qFormat="1"/>
+    <w:lsdException w:name="Default Paragraph Font" w:uiPriority="1"/>
+    <w:lsdException w:name="Body Text" w:uiPriority="0"/>
+    <w:lsdException w:name="Body Text Indent" w:uiPriority="0"/>
+    <w:lsdException w:name="Subtitle" w:semiHidden="0" w:uiPriority="11" w:unhideWhenUsed="0" w:qFormat="1"/>
+    <w:lsdException w:name="Hyperlink" w:uiPriority="0"/>
+    <w:lsdException w:name="Strong" w:semiHidden="0" w:uiPriority="22" w:unhideWhenUsed="0" w:qFormat="1"/>
+    <w:lsdException w:name="Emphasis" w:semiHidden="0" w:uiPriority="20" w:unhideWhenUsed="0" w:qFormat="1"/>
+    <w:lsdException w:name="Normal (Web)" w:uiPriority="0"/>
+    <w:lsdException w:name="No List" w:uiPriority="0"/>
+    <w:lsdException w:name="Table Grid" w:semiHidden="0" w:uiPriority="59" w:unhideWhenUsed="0"/>
+    <w:lsdException w:name="Placeholder Text" w:unhideWhenUsed="0"/>
+    <w:lsdException w:name="No Spacing" w:semiHidden="0" w:uiPriority="1" w:unhideWhenUsed="0" w:qFormat="1"/>
+    <w:lsdException w:name="Light Shading" w:semiHidden="0" w:uiPriority="60" w:unhideWhenUsed="0"/>
+    <w:lsdException w:name="Light List" w:semiHidden="0" w:uiPriority="61" w:unhideWhenUsed="0"/>
+    <w:lsdException w:name="Light Grid" w:semiHidden="0" w:uiPriority="62" w:unhideWhenUsed="0"/>
+    <w:lsdException w:name="Medium Shading 1" w:semiHidden="0" w:uiPriority="63" w:unhideWhenUsed="0"/>
+    <w:lsdException w:name="Medium Shading 2" w:semiHidden="0" w:uiPriority="64" w:unhideWhenUsed="0"/>
+    <w:lsdException w:name="Medium List 1" w:semiHidden="0" w:uiPriority="65" w:unhideWhenUsed="0"/>
+    <w:lsdException w:name="Medium List 2" w:semiHidden="0" w:uiPriority="66" w:unhideWhenUsed="0"/>
+    <w:lsdException w:name="Medium Grid 1" w:semiHidden="0" w:uiPriority="67" w:unhideWhenUsed="0"/>
+    <w:lsdException w:name="Medium Grid 2" w:semiHidden="0" w:uiPriority="68" w:unhideWhenUsed="0"/>
+    <w:lsdException w:name="Medium Grid 3" w:semiHidden="0" w:uiPriority="69" w:unhideWhenUsed="0"/>
+    <w:lsdException w:name="Dark List" w:semiHidden="0" w:uiPriority="70" w:unhideWhenUsed="0"/>
+    <w:lsdException w:name="Colorful Shading" w:semiHidden="0" w:uiPriority="71" w:unhideWhenUsed="0"/>
+    <w:lsdException w:name="Colorful List" w:semiHidden="0" w:uiPriority="72" w:unhideWhenUsed="0"/>
+    <w:lsdException w:name="Colorful Grid" w:semiHidden="0" w:uiPriority="73" w:unhideWhenUsed="0"/>
+    <w:lsdException w:name="Light Shading Accent 1" w:semiHidden="0" w:uiPriority="60" w:unhideWhenUsed="0"/>
+    <w:lsdException w:name="Light List Accent 1" w:semiHidden="0" w:uiPriority="61" w:unhideWhenUsed="0"/>
+    <w:lsdException w:name="Light Grid Accent 1" w:semiHidden="0" w:uiPriority="62" w:unhideWhenUsed="0"/>
+    <w:lsdException w:name="Medium Shading 1 Accent 1" w:semiHidden="0" w:uiPriority="63" w:unhideWhenUsed="0"/>
+    <w:lsdException w:name="Medium Shading 2 Accent 1" w:semiHidden="0" w:uiPriority="64" w:unhideWhenUsed="0"/>
+    <w:lsdException w:name="Medium List 1 Accent 1" w:semiHidden="0" w:uiPriority="65" w:unhideWhenUsed="0"/>
+    <w:lsdException w:name="Revision" w:unhideWhenUsed="0"/>
+    <w:lsdException w:name="List Paragraph" w:semiHidden="0" w:uiPriority="34" w:unhideWhenUsed="0" w:qFormat="1"/>
+    <w:lsdException w:name="Quote" w:semiHidden="0" w:uiPriority="29" w:unhideWhenUsed="0" w:qFormat="1"/>
+    <w:lsdException w:name="Intense Quote" w:semiHidden="0" w:uiPriority="30" w:unhideWhenUsed="0" w:qFormat="1"/>
+    <w:lsdException w:name="Medium List 2 Accent 1" w:semiHidden="0" w:uiPriority="66" w:unhideWhenUsed="0"/>
+    <w:lsdException w:name="Medium Grid 1 Accent 1" w:semiHidden="0" w:uiPriority="67" w:unhideWhenUsed="0"/>
+    <w:lsdException w:name="Medium Grid 2 Accent 1" w:semiHidden="0" w:uiPriority="68" w:unhideWhenUsed="0"/>
+    <w:lsdException w:name="Medium Grid 3 Accent 1" w:semiHidden="0" w:uiPriority="69" w:unhideWhenUsed="0"/>
+    <w:lsdException w:name="Dark List Accent 1" w:semiHidden="0" w:uiPriority="70" w:unhideWhenUsed="0"/>
+    <w:lsdException w:name="Colorful Shading Accent 1" w:semiHidden="0" w:uiPriority="71" w:unhideWhenUsed="0"/>
+    <w:lsdException w:name="Colorful List Accent 1" w:semiHidden="0" w:uiPriority="72" w:unhideWhenUsed="0"/>
+    <w:lsdException w:name="Colorful Grid Accent 1" w:semiHidden="0" w:uiPriority="73" w:unhideWhenUsed="0"/>
+    <w:lsdException w:name="Light Shading Accent 2" w:semiHidden="0" w:uiPriority="60" w:unhideWhenUsed="0"/>
+    <w:lsdException w:name="Light List Accent 2" w:semiHidden="0" w:uiPriority="61" w:unhideWhenUsed="0"/>
+    <w:lsdException w:name="Light Grid Accent 2" w:semiHidden="0" w:uiPriority="62" w:unhideWhenUsed="0"/>
+    <w:lsdException w:name="Medium Shading 1 Accent 2" w:semiHidden="0" w:uiPriority="63" w:unhideWhenUsed="0"/>
+    <w:lsdException w:name="Medium Shading 2 Accent 2" w:semiHidden="0" w:uiPriority="64" w:unhideWhenUsed="0"/>
+    <w:lsdException w:name="Medium List 1 Accent 2" w:semiHidden="0" w:uiPriority="65" w:unhideWhenUsed="0"/>
+    <w:lsdException w:name="Medium List 2 Accent 2" w:semiHidden="0" w:uiPriority="66" w:unhideWhenUsed="0"/>
+    <w:lsdException w:name="Medium Grid 1 Accent 2" w:semiHidden="0" w:uiPriority="67" w:unhideWhenUsed="0"/>
+    <w:lsdException w:name="Medium Grid 2 Accent 2" w:semiHidden="0" w:uiPriority="68" w:unhideWhenUsed="0"/>
+    <w:lsdException w:name="Medium Grid 3 Accent 2" w:semiHidden="0" w:uiPriority="69" w:unhideWhenUsed="0"/>
+    <w:lsdException w:name="Dark List Accent 2" w:semiHidden="0" w:uiPriority="70" w:unhideWhenUsed="0"/>
+    <w:lsdException w:name="Colorful Shading Accent 2" w:semiHidden="0" w:uiPriority="71" w:unhideWhenUsed="0"/>
+    <w:lsdException w:name="Colorful List Accent 2" w:semiHidden="0" w:uiPriority="72" w:unhideWhenUsed="0"/>
+    <w:lsdException w:name="Colorful Grid Accent 2" w:semiHidden="0" w:uiPriority="73" w:unhideWhenUsed="0"/>
+    <w:lsdException w:name="Light Shading Accent 3" w:semiHidden="0" w:uiPriority="60" w:unhideWhenUsed="0"/>
+    <w:lsdException w:name="Light List Accent 3" w:semiHidden="0" w:uiPriority="61" w:unhideWhenUsed="0"/>
+    <w:lsdException w:name="Light Grid Accent 3" w:semiHidden="0" w:uiPriority="62" w:unhideWhenUsed="0"/>
+    <w:lsdException w:name="Medium Shading 1 Accent 3" w:semiHidden="0" w:uiPriority="63" w:unhideWhenUsed="0"/>
+    <w:lsdException w:name="Medium Shading 2 Accent 3" w:semiHidden="0" w:uiPriority="64" w:unhideWhenUsed="0"/>
+    <w:lsdException w:name="Medium List 1 Accent 3" w:semiHidden="0" w:uiPriority="65" w:unhideWhenUsed="0"/>
+    <w:lsdException w:name="Medium List 2 Accent 3" w:semiHidden="0" w:uiPriority="66" w:unhideWhenUsed="0"/>
+    <w:lsdException w:name="Medium Grid 1 Accent 3" w:semiHidden="0" w:uiPriority="67" w:unhideWhenUsed="0"/>
+    <w:lsdException w:name="Medium Grid 2 Accent 3" w:semiHidden="0" w:uiPriority="68" w:unhideWhenUsed="0"/>
+    <w:lsdException w:name="Medium Grid 3 Accent 3" w:semiHidden="0" w:uiPriority="69" w:unhideWhenUsed="0"/>
+    <w:lsdException w:name="Dark List Accent 3" w:semiHidden="0" w:uiPriority="70" w:unhideWhenUsed="0"/>
+    <w:lsdException w:name="Colorful Shading Accent 3" w:semiHidden="0" w:uiPriority="71" w:unhideWhenUsed="0"/>
+    <w:lsdException w:name="Colorful List Accent 3" w:semiHidden="0" w:uiPriority="72" w:unhideWhenUsed="0"/>
+    <w:lsdException w:name="Colorful Grid Accent 3" w:semiHidden="0" w:uiPriority="73" w:unhideWhenUsed="0"/>
+    <w:lsdException w:name="Light Shading Accent 4" w:semiHidden="0" w:uiPriority="60" w:unhideWhenUsed="0"/>
+    <w:lsdException w:name="Light List Accent 4" w:semiHidden="0" w:uiPriority="61" w:unhideWhenUsed="0"/>
+    <w:lsdException w:name="Light Grid Accent 4" w:semiHidden="0" w:uiPriority="62" w:unhideWhenUsed="0"/>
+    <w:lsdException w:name="Medium Shading 1 Accent 4" w:semiHidden="0" w:uiPriority="63" w:unhideWhenUsed="0"/>
+    <w:lsdException w:name="Medium Shading 2 Accent 4" w:semiHidden="0" w:uiPriority="64" w:unhideWhenUsed="0"/>
+    <w:lsdException w:name="Medium List 1 Accent 4" w:semiHidden="0" w:uiPriority="65" w:unhideWhenUsed="0"/>
+    <w:lsdException w:name="Medium List 2 Accent 4" w:semiHidden="0" w:uiPriority="66" w:unhideWhenUsed="0"/>
+    <w:lsdException w:name="Medium Grid 1 Accent 4" w:semiHidden="0" w:uiPriority="67" w:unhideWhenUsed="0"/>
+    <w:lsdException w:name="Medium Grid 2 Accent 4" w:semiHidden="0" w:uiPriority="68" w:unhideWhenUsed="0"/>
+    <w:lsdException w:name="Medium Grid 3 Accent 4" w:semiHidden="0" w:uiPriority="69" w:unhideWhenUsed="0"/>
+    <w:lsdException w:name="Dark List Accent 4" w:semiHidden="0" w:uiPriority="70" w:unhideWhenUsed="0"/>
+    <w:lsdException w:name="Colorful Shading Accent 4" w:semiHidden="0" w:uiPriority="71" w:unhideWhenUsed="0"/>
+    <w:lsdException w:name="Colorful List Accent 4" w:semiHidden="0" w:uiPriority="72" w:unhideWhenUsed="0"/>
+    <w:lsdException w:name="Colorful Grid Accent 4" w:semiHidden="0" w:uiPriority="73" w:unhideWhenUsed="0"/>
+    <w:lsdException w:name="Light Shading Accent 5" w:semiHidden="0" w:uiPriority="60" w:unhideWhenUsed="0"/>
+    <w:lsdException w:name="Light List Accent 5" w:semiHidden="0" w:uiPriority="61" w:unhideWhenUsed="0"/>
+    <w:lsdException w:name="Light Grid Accent 5" w:semiHidden="0" w:uiPriority="62" w:unhideWhenUsed="0"/>
+    <w:lsdException w:name="Medium Shading 1 Accent 5" w:semiHidden="0" w:uiPriority="63" w:unhideWhenUsed="0"/>
+    <w:lsdException w:name="Medium Shading 2 Accent 5" w:semiHidden="0" w:uiPriority="64" w:unhideWhenUsed="0"/>
+    <w:lsdException w:name="Medium List 1 Accent 5" w:semiHidden="0" w:uiPriority="65" w:unhideWhenUsed="0"/>
+    <w:lsdException w:name="Medium List 2 Accent 5" w:semiHidden="0" w:uiPriority="66" w:unhideWhenUsed="0"/>
+    <w:lsdException w:name="Medium Grid 1 Accent 5" w:semiHidden="0" w:uiPriority="67" w:unhideWhenUsed="0"/>
+    <w:lsdException w:name="Medium Grid 2 Accent 5" w:semiHidden="0" w:uiPriority="68" w:unhideWhenUsed="0"/>
+    <w:lsdException w:name="Medium Grid 3 Accent 5" w:semiHidden="0" w:uiPriority="69" w:unhideWhenUsed="0"/>
+    <w:lsdException w:name="Dark List Accent 5" w:semiHidden="0" w:uiPriority="70" w:unhideWhenUsed="0"/>
+    <w:lsdException w:name="Colorful Shading Accent 5" w:semiHidden="0" w:uiPriority="71" w:unhideWhenUsed="0"/>
+    <w:lsdException w:name="Colorful List Accent 5" w:semiHidden="0" w:uiPriority="72" w:unhideWhenUsed="0"/>
+    <w:lsdException w:name="Colorful Grid Accent 5" w:semiHidden="0" w:uiPriority="73" w:unhideWhenUsed="0"/>
+    <w:lsdException w:name="Light Shading Accent 6" w:semiHidden="0" w:uiPriority="60" w:unhideWhenUsed="0"/>
+    <w:lsdException w:name="Light List Accent 6" w:semiHidden="0" w:uiPriority="61" w:unhideWhenUsed="0"/>
+    <w:lsdException w:name="Light Grid Accent 6" w:semiHidden="0" w:uiPriority="62" w:unhideWhenUsed="0"/>
+    <w:lsdException w:name="Medium Shading 1 Accent 6" w:semiHidden="0" w:uiPriority="63" w:unhideWhenUsed="0"/>
+    <w:lsdException w:name="Medium Shading 2 Accent 6" w:semiHidden="0" w:uiPriority="64" w:unhideWhenUsed="0"/>
+    <w:lsdException w:name="Medium List 1 Accent 6" w:semiHidden="0" w:uiPriority="65" w:unhideWhenUsed="0"/>
+    <w:lsdException w:name="Medium List 2 Accent 6" w:semiHidden="0" w:uiPriority="66" w:unhideWhenUsed="0"/>
+    <w:lsdException w:name="Medium Grid 1 Accent 6" w:semiHidden="0" w:uiPriority="67" w:unhideWhenUsed="0"/>
+    <w:lsdException w:name="Medium Grid 2 Accent 6" w:semiHidden="0" w:uiPriority="68" w:unhideWhenUsed="0"/>
+    <w:lsdException w:name="Medium Grid 3 Accent 6" w:semiHidden="0" w:uiPriority="69" w:unhideWhenUsed="0"/>
+    <w:lsdException w:name="Dark List Accent 6" w:semiHidden="0" w:uiPriority="70" w:unhideWhenUsed="0"/>
+    <w:lsdException w:name="Colorful Shading Accent 6" w:semiHidden="0" w:uiPriority="71" w:unhideWhenUsed="0"/>
+    <w:lsdException w:name="Colorful List Accent 6" w:semiHidden="0" w:uiPriority="72" w:unhideWhenUsed="0"/>
+    <w:lsdException w:name="Colorful Grid Accent 6" w:semiHidden="0" w:uiPriority="73" w:unhideWhenUsed="0"/>
+    <w:lsdException w:name="Subtle Emphasis" w:semiHidden="0" w:uiPriority="19" w:unhideWhenUsed="0" w:qFormat="1"/>
+    <w:lsdException w:name="Intense Emphasis" w:semiHidden="0" w:uiPriority="21" w:unhideWhenUsed="0" w:qFormat="1"/>
+    <w:lsdException w:name="Subtle Reference" w:semiHidden="0" w:uiPriority="31" w:unhideWhenUsed="0" w:qFormat="1"/>
+    <w:lsdException w:name="Intense Reference" w:semiHidden="0" w:uiPriority="32" w:unhideWhenUsed="0" w:qFormat="1"/>
+    <w:lsdException w:name="Book Title" w:semiHidden="0" w:uiPriority="33" w:unhideWhenUsed="0" w:qFormat="1"/>
+    <w:lsdException w:name="Bibliography" w:uiPriority="37"/>
+    <w:lsdException w:name="TOC Heading" w:uiPriority="39" w:qFormat="1"/>
   </w:latentStyles>
   <w:style w:type="paragraph" w:default="1" w:styleId="a0">
     <w:name w:val="Normal"/>
@@ -67324,6 +67112,7 @@
     <w:uiPriority w:val="99"/>
     <w:semiHidden/>
     <w:unhideWhenUsed/>
+    <w:qFormat/>
     <w:tblPr>
       <w:tblInd w:w="0" w:type="dxa"/>
       <w:tblCellMar>
@@ -67847,7 +67636,7 @@
 </file>
 
 <file path=customXml/itemProps1.xml><?xml version="1.0" encoding="utf-8"?>
-<ds:datastoreItem xmlns:ds="http://schemas.openxmlformats.org/officeDocument/2006/customXml" ds:itemID="{0AAD8478-4C17-4F91-8B66-BE980388008A}">
+<ds:datastoreItem xmlns:ds="http://schemas.openxmlformats.org/officeDocument/2006/customXml" ds:itemID="{AFE55859-03BF-4CE1-8C7D-5BBC504208D0}">
   <ds:schemaRefs>
     <ds:schemaRef ds:uri="http://schemas.openxmlformats.org/officeDocument/2006/bibliography"/>
   </ds:schemaRefs>

</xml_diff>